<commit_message>
commit 0002 I have added our research main objective
</commit_message>
<xml_diff>
--- a/Computer Vision for Physical Security.docx
+++ b/Computer Vision for Physical Security.docx
@@ -95,6 +95,263 @@
         </w:rPr>
         <w:t>actions and events that could cause serious loss or damage to an enterprise, agency or institution. This includes protection from fire, flood, natural disasters, burglary, theft, vandalism and terrorism.</w:t>
       </w:r>
+    </w:p>
+    <w:p>
+      <w:pPr>
+        <w:rPr>
+          <w:rFonts w:ascii="Arial" w:hAnsi="Arial" w:cs="Arial"/>
+          <w:color w:val="222222"/>
+          <w:shd w:val="clear" w:color="auto" w:fill="FFFFFF"/>
+        </w:rPr>
+      </w:pPr>
+    </w:p>
+    <w:p>
+      <w:pPr>
+        <w:rPr>
+          <w:rFonts w:ascii="Arial" w:hAnsi="Arial" w:cs="Arial"/>
+          <w:color w:val="222222"/>
+          <w:shd w:val="clear" w:color="auto" w:fill="FFFFFF"/>
+        </w:rPr>
+      </w:pPr>
+    </w:p>
+    <w:p>
+      <w:pPr>
+        <w:rPr>
+          <w:rFonts w:ascii="Arial" w:hAnsi="Arial" w:cs="Arial"/>
+          <w:color w:val="222222"/>
+          <w:shd w:val="clear" w:color="auto" w:fill="FFFFFF"/>
+        </w:rPr>
+      </w:pPr>
+      <w:r>
+        <w:rPr>
+          <w:rFonts w:ascii="Arial" w:hAnsi="Arial" w:cs="Arial"/>
+          <w:color w:val="222222"/>
+          <w:shd w:val="clear" w:color="auto" w:fill="FFFFFF"/>
+        </w:rPr>
+        <w:t>Objectives</w:t>
+      </w:r>
+    </w:p>
+    <w:p>
+      <w:pPr>
+        <w:rPr>
+          <w:rFonts w:ascii="Arial" w:hAnsi="Arial" w:cs="Arial"/>
+          <w:color w:val="222222"/>
+          <w:shd w:val="clear" w:color="auto" w:fill="FFFFFF"/>
+        </w:rPr>
+      </w:pPr>
+      <w:r>
+        <w:rPr>
+          <w:color w:val="222222"/>
+          <w:shd w:val="clear" w:color="auto" w:fill="FFFFFF"/>
+        </w:rPr>
+        <w:t> </w:t>
+      </w:r>
+      <w:r>
+        <w:rPr>
+          <w:rFonts w:ascii="Arial" w:hAnsi="Arial" w:cs="Arial"/>
+          <w:color w:val="222222"/>
+          <w:shd w:val="clear" w:color="auto" w:fill="FFFFFF"/>
+        </w:rPr>
+        <w:t>is to develop methods that enable a machine to “understand” or analyze</w:t>
+      </w:r>
+      <w:r>
+        <w:rPr>
+          <w:rFonts w:ascii="Arial" w:hAnsi="Arial" w:cs="Arial"/>
+          <w:color w:val="222222"/>
+          <w:shd w:val="clear" w:color="auto" w:fill="FFFFFF"/>
+        </w:rPr>
+        <w:t>,process and acquire</w:t>
+      </w:r>
+      <w:r>
+        <w:rPr>
+          <w:rFonts w:ascii="Arial" w:hAnsi="Arial" w:cs="Arial"/>
+          <w:color w:val="222222"/>
+          <w:shd w:val="clear" w:color="auto" w:fill="FFFFFF"/>
+        </w:rPr>
+        <w:t xml:space="preserve"> </w:t>
+      </w:r>
+      <w:r>
+        <w:rPr>
+          <w:rFonts w:ascii="Arial" w:hAnsi="Arial" w:cs="Arial"/>
+          <w:color w:val="222222"/>
+          <w:shd w:val="clear" w:color="auto" w:fill="FFFFFF"/>
+        </w:rPr>
+        <w:t>digital images,</w:t>
+      </w:r>
+      <w:r>
+        <w:rPr>
+          <w:rFonts w:ascii="Arial" w:hAnsi="Arial" w:cs="Arial"/>
+          <w:color w:val="222222"/>
+          <w:shd w:val="clear" w:color="auto" w:fill="FFFFFF"/>
+        </w:rPr>
+        <w:t xml:space="preserve"> videos</w:t>
+      </w:r>
+      <w:r>
+        <w:rPr>
+          <w:rFonts w:ascii="Arial" w:hAnsi="Arial" w:cs="Arial"/>
+          <w:color w:val="222222"/>
+          <w:shd w:val="clear" w:color="auto" w:fill="FFFFFF"/>
+        </w:rPr>
+        <w:t xml:space="preserve"> and extraction of high-dimensional data from the real world in order to produce numerical or symbolic information</w:t>
+      </w:r>
+      <w:r>
+        <w:rPr>
+          <w:rFonts w:ascii="Arial" w:hAnsi="Arial" w:cs="Arial"/>
+          <w:color w:val="222222"/>
+          <w:shd w:val="clear" w:color="auto" w:fill="FFFFFF"/>
+        </w:rPr>
+        <w:t xml:space="preserve"> that is used for</w:t>
+      </w:r>
+      <w:r>
+        <w:rPr>
+          <w:rFonts w:ascii="Arial" w:hAnsi="Arial" w:cs="Arial"/>
+          <w:color w:val="222222"/>
+          <w:shd w:val="clear" w:color="auto" w:fill="FFFFFF"/>
+        </w:rPr>
+        <w:t xml:space="preserve"> the protection of personnel, hardware, software, networks and data from</w:t>
+      </w:r>
+      <w:r>
+        <w:rPr>
+          <w:rStyle w:val="apple-converted-space"/>
+          <w:rFonts w:ascii="Arial" w:hAnsi="Arial" w:cs="Arial"/>
+          <w:color w:val="222222"/>
+          <w:shd w:val="clear" w:color="auto" w:fill="FFFFFF"/>
+        </w:rPr>
+        <w:t> </w:t>
+      </w:r>
+      <w:r>
+        <w:rPr>
+          <w:rFonts w:ascii="Arial" w:hAnsi="Arial" w:cs="Arial"/>
+          <w:color w:val="222222"/>
+          <w:shd w:val="clear" w:color="auto" w:fill="FFFFFF"/>
+        </w:rPr>
+        <w:t>physical</w:t>
+      </w:r>
+      <w:r>
+        <w:t> </w:t>
+      </w:r>
+      <w:r>
+        <w:rPr>
+          <w:rFonts w:ascii="Arial" w:hAnsi="Arial" w:cs="Arial"/>
+          <w:color w:val="222222"/>
+          <w:shd w:val="clear" w:color="auto" w:fill="FFFFFF"/>
+        </w:rPr>
+        <w:t>actions and events that could cause serious loss or damage to an enterprise, agency or institution.</w:t>
+      </w:r>
+    </w:p>
+    <w:p>
+      <w:pPr>
+        <w:rPr>
+          <w:rFonts w:ascii="Arial" w:hAnsi="Arial" w:cs="Arial"/>
+          <w:color w:val="222222"/>
+          <w:shd w:val="clear" w:color="auto" w:fill="FFFFFF"/>
+        </w:rPr>
+      </w:pPr>
+    </w:p>
+    <w:p>
+      <w:pPr>
+        <w:rPr>
+          <w:rFonts w:ascii="Arial" w:hAnsi="Arial" w:cs="Arial"/>
+          <w:color w:val="222222"/>
+          <w:shd w:val="clear" w:color="auto" w:fill="FFFFFF"/>
+        </w:rPr>
+      </w:pPr>
+      <w:r>
+        <w:rPr>
+          <w:rFonts w:ascii="Arial" w:hAnsi="Arial" w:cs="Arial"/>
+          <w:color w:val="222222"/>
+          <w:shd w:val="clear" w:color="auto" w:fill="FFFFFF"/>
+        </w:rPr>
+        <w:t>Introduction</w:t>
+      </w:r>
+    </w:p>
+    <w:p>
+      <w:pPr>
+        <w:rPr>
+          <w:rFonts w:ascii="Arial" w:hAnsi="Arial" w:cs="Arial"/>
+          <w:color w:val="222222"/>
+          <w:shd w:val="clear" w:color="auto" w:fill="FFFFFF"/>
+        </w:rPr>
+      </w:pPr>
+    </w:p>
+    <w:p>
+      <w:pPr>
+        <w:rPr>
+          <w:rFonts w:ascii="Arial" w:hAnsi="Arial" w:cs="Arial"/>
+          <w:color w:val="222222"/>
+          <w:shd w:val="clear" w:color="auto" w:fill="FFFFFF"/>
+        </w:rPr>
+      </w:pPr>
+      <w:r>
+        <w:rPr>
+          <w:rFonts w:ascii="Arial" w:hAnsi="Arial" w:cs="Arial"/>
+          <w:color w:val="222222"/>
+          <w:shd w:val="clear" w:color="auto" w:fill="FFFFFF"/>
+        </w:rPr>
+        <w:t>Background</w:t>
+      </w:r>
+    </w:p>
+    <w:p>
+      <w:pPr>
+        <w:rPr>
+          <w:rFonts w:ascii="Arial" w:hAnsi="Arial" w:cs="Arial"/>
+          <w:color w:val="222222"/>
+          <w:shd w:val="clear" w:color="auto" w:fill="FFFFFF"/>
+        </w:rPr>
+      </w:pPr>
+    </w:p>
+    <w:p>
+      <w:pPr>
+        <w:rPr>
+          <w:rFonts w:ascii="Arial" w:hAnsi="Arial" w:cs="Arial"/>
+          <w:color w:val="222222"/>
+          <w:shd w:val="clear" w:color="auto" w:fill="FFFFFF"/>
+        </w:rPr>
+      </w:pPr>
+      <w:r>
+        <w:rPr>
+          <w:rFonts w:ascii="Arial" w:hAnsi="Arial" w:cs="Arial"/>
+          <w:color w:val="222222"/>
+          <w:shd w:val="clear" w:color="auto" w:fill="FFFFFF"/>
+        </w:rPr>
+        <w:t>Problem Statement</w:t>
+      </w:r>
+    </w:p>
+    <w:p>
+      <w:pPr>
+        <w:rPr>
+          <w:rFonts w:ascii="Arial" w:hAnsi="Arial" w:cs="Arial"/>
+          <w:color w:val="222222"/>
+          <w:shd w:val="clear" w:color="auto" w:fill="FFFFFF"/>
+        </w:rPr>
+      </w:pPr>
+    </w:p>
+    <w:p>
+      <w:pPr>
+        <w:rPr>
+          <w:rFonts w:ascii="Arial" w:hAnsi="Arial" w:cs="Arial"/>
+          <w:color w:val="222222"/>
+          <w:shd w:val="clear" w:color="auto" w:fill="FFFFFF"/>
+        </w:rPr>
+      </w:pPr>
+    </w:p>
+    <w:p>
+      <w:pPr>
+        <w:rPr>
+          <w:rFonts w:ascii="Arial" w:hAnsi="Arial" w:cs="Arial"/>
+          <w:color w:val="222222"/>
+          <w:shd w:val="clear" w:color="auto" w:fill="FFFFFF"/>
+        </w:rPr>
+      </w:pPr>
+    </w:p>
+    <w:p>
+      <w:pPr>
+        <w:rPr>
+          <w:rFonts w:ascii="Arial" w:hAnsi="Arial" w:cs="Arial"/>
+          <w:color w:val="222222"/>
+          <w:shd w:val="clear" w:color="auto" w:fill="FFFFFF"/>
+        </w:rPr>
+      </w:pPr>
     </w:p>
     <w:p/>
     <w:sectPr>
@@ -559,7 +816,7 @@
   <a:extraClrSchemeLst/>
   <a:extLst>
     <a:ext uri="{05A4C25C-085E-4340-85A3-A5531E510DB2}">
-      <thm15:themeFamily xmlns:thm15="http://schemas.microsoft.com/office/thememl/2012/main" xmlns="" name="Office Theme" id="{62F939B6-93AF-4DB8-9C6B-D6C7DFDC589F}" vid="{4A3C46E8-61CC-4603-A589-7422A47A8E4A}"/>
+      <thm15:themeFamily xmlns="" xmlns:thm15="http://schemas.microsoft.com/office/thememl/2012/main" name="Office Theme" id="{62F939B6-93AF-4DB8-9C6B-D6C7DFDC589F}" vid="{4A3C46E8-61CC-4603-A589-7422A47A8E4A}"/>
     </a:ext>
   </a:extLst>
 </a:theme>

</xml_diff>

<commit_message>
commit 0003 I have updated the main research objective
</commit_message>
<xml_diff>
--- a/Computer Vision for Physical Security.docx
+++ b/Computer Vision for Physical Security.docx
@@ -263,6 +263,23 @@
           <w:shd w:val="clear" w:color="auto" w:fill="FFFFFF"/>
         </w:rPr>
         <w:t>Introduction</w:t>
+      </w:r>
+    </w:p>
+    <w:p>
+      <w:pPr>
+        <w:rPr>
+          <w:rFonts w:ascii="Arial" w:hAnsi="Arial" w:cs="Arial"/>
+          <w:color w:val="222222"/>
+          <w:shd w:val="clear" w:color="auto" w:fill="FFFFFF"/>
+        </w:rPr>
+      </w:pPr>
+      <w:r>
+        <w:rPr>
+          <w:rFonts w:ascii="Arial" w:hAnsi="Arial" w:cs="Arial"/>
+          <w:color w:val="222222"/>
+          <w:shd w:val="clear" w:color="auto" w:fill="FFFFFF"/>
+        </w:rPr>
+        <w:t xml:space="preserve">Computer vision </w:t>
       </w:r>
     </w:p>
     <w:p>

</xml_diff>

<commit_message>
commit 0002 I have added an introduction
</commit_message>
<xml_diff>
--- a/Computer Vision for Physical Security.docx
+++ b/Computer Vision for Physical Security.docx
@@ -57,7 +57,7 @@
           <w:color w:val="222222"/>
           <w:shd w:val="clear" w:color="auto" w:fill="FFFFFF"/>
         </w:rPr>
-        <w:t>is the protection of personnel, hardware, software, networks and data from</w:t>
+        <w:t>the protection of personnel, hardware, software, networks and data from</w:t>
       </w:r>
       <w:r>
         <w:rPr>
@@ -160,7 +160,7 @@
           <w:color w:val="222222"/>
           <w:shd w:val="clear" w:color="auto" w:fill="FFFFFF"/>
         </w:rPr>
-        <w:t>,process and acquire</w:t>
+        <w:t>,</w:t>
       </w:r>
       <w:r>
         <w:rPr>
@@ -176,6 +176,22 @@
           <w:color w:val="222222"/>
           <w:shd w:val="clear" w:color="auto" w:fill="FFFFFF"/>
         </w:rPr>
+        <w:t>process and acquire</w:t>
+      </w:r>
+      <w:r>
+        <w:rPr>
+          <w:rFonts w:ascii="Arial" w:hAnsi="Arial" w:cs="Arial"/>
+          <w:color w:val="222222"/>
+          <w:shd w:val="clear" w:color="auto" w:fill="FFFFFF"/>
+        </w:rPr>
+        <w:t xml:space="preserve"> </w:t>
+      </w:r>
+      <w:r>
+        <w:rPr>
+          <w:rFonts w:ascii="Arial" w:hAnsi="Arial" w:cs="Arial"/>
+          <w:color w:val="222222"/>
+          <w:shd w:val="clear" w:color="auto" w:fill="FFFFFF"/>
+        </w:rPr>
         <w:t>digital images,</w:t>
       </w:r>
       <w:r>
@@ -279,13 +295,607 @@
           <w:color w:val="222222"/>
           <w:shd w:val="clear" w:color="auto" w:fill="FFFFFF"/>
         </w:rPr>
-        <w:t xml:space="preserve">Computer vision </w:t>
-      </w:r>
-    </w:p>
-    <w:p>
-      <w:pPr>
-        <w:rPr>
-          <w:rFonts w:ascii="Arial" w:hAnsi="Arial" w:cs="Arial"/>
+        <w:t xml:space="preserve">Computer vision is at an extraordinary point </w:t>
+      </w:r>
+      <w:r>
+        <w:rPr>
+          <w:rFonts w:ascii="Arial" w:hAnsi="Arial" w:cs="Arial"/>
+          <w:color w:val="222222"/>
+          <w:shd w:val="clear" w:color="auto" w:fill="FFFFFF"/>
+        </w:rPr>
+        <w:t>in its development and it</w:t>
+      </w:r>
+      <w:r>
+        <w:rPr>
+          <w:rFonts w:ascii="Arial" w:hAnsi="Arial" w:cs="Arial"/>
+          <w:color w:val="222222"/>
+          <w:shd w:val="clear" w:color="auto" w:fill="FFFFFF"/>
+        </w:rPr>
+        <w:t xml:space="preserve"> has been around since the 1960s, but only r</w:t>
+      </w:r>
+      <w:r>
+        <w:rPr>
+          <w:rFonts w:ascii="Arial" w:hAnsi="Arial" w:cs="Arial"/>
+          <w:color w:val="222222"/>
+          <w:shd w:val="clear" w:color="auto" w:fill="FFFFFF"/>
+        </w:rPr>
+        <w:t xml:space="preserve">ecently has it been possible to </w:t>
+      </w:r>
+      <w:r>
+        <w:rPr>
+          <w:rFonts w:ascii="Arial" w:hAnsi="Arial" w:cs="Arial"/>
+          <w:color w:val="222222"/>
+          <w:shd w:val="clear" w:color="auto" w:fill="FFFFFF"/>
+        </w:rPr>
+        <w:t>build useful computer systems using ideas from computer vision.</w:t>
+      </w:r>
+    </w:p>
+    <w:p>
+      <w:pPr>
+        <w:rPr>
+          <w:rFonts w:ascii="Arial" w:hAnsi="Arial" w:cs="Arial"/>
+          <w:color w:val="222222"/>
+          <w:shd w:val="clear" w:color="auto" w:fill="FFFFFF"/>
+        </w:rPr>
+      </w:pPr>
+      <w:r>
+        <w:rPr>
+          <w:rFonts w:ascii="Arial" w:hAnsi="Arial" w:cs="Arial"/>
+          <w:color w:val="222222"/>
+          <w:shd w:val="clear" w:color="auto" w:fill="FFFFFF"/>
+        </w:rPr>
+        <w:t xml:space="preserve">There are a number of </w:t>
+      </w:r>
+      <w:r>
+        <w:rPr>
+          <w:rFonts w:ascii="Arial" w:hAnsi="Arial" w:cs="Arial"/>
+          <w:color w:val="222222"/>
+          <w:shd w:val="clear" w:color="auto" w:fill="FFFFFF"/>
+        </w:rPr>
+        <w:t>important appli</w:t>
+      </w:r>
+      <w:r>
+        <w:rPr>
+          <w:rFonts w:ascii="Arial" w:hAnsi="Arial" w:cs="Arial"/>
+          <w:color w:val="222222"/>
+          <w:shd w:val="clear" w:color="auto" w:fill="FFFFFF"/>
+        </w:rPr>
+        <w:t xml:space="preserve">cations of computer vision, one </w:t>
+      </w:r>
+      <w:r>
+        <w:rPr>
+          <w:rFonts w:ascii="Arial" w:hAnsi="Arial" w:cs="Arial"/>
+          <w:color w:val="222222"/>
+          <w:shd w:val="clear" w:color="auto" w:fill="FFFFFF"/>
+        </w:rPr>
+        <w:t>is in medical imaging: one builds software syste</w:t>
+      </w:r>
+      <w:r>
+        <w:rPr>
+          <w:rFonts w:ascii="Arial" w:hAnsi="Arial" w:cs="Arial"/>
+          <w:color w:val="222222"/>
+          <w:shd w:val="clear" w:color="auto" w:fill="FFFFFF"/>
+        </w:rPr>
+        <w:t xml:space="preserve">ms that can enhance imagery, or </w:t>
+      </w:r>
+      <w:r>
+        <w:rPr>
+          <w:rFonts w:ascii="Arial" w:hAnsi="Arial" w:cs="Arial"/>
+          <w:color w:val="222222"/>
+          <w:shd w:val="clear" w:color="auto" w:fill="FFFFFF"/>
+        </w:rPr>
+        <w:t xml:space="preserve">identify important phenomena or events, or visualize information obtained by imaging. Another is in inspection: one takes pictures </w:t>
+      </w:r>
+      <w:r>
+        <w:rPr>
+          <w:rFonts w:ascii="Arial" w:hAnsi="Arial" w:cs="Arial"/>
+          <w:color w:val="222222"/>
+          <w:shd w:val="clear" w:color="auto" w:fill="FFFFFF"/>
+        </w:rPr>
+        <w:t xml:space="preserve">of objects to determine whether </w:t>
+      </w:r>
+      <w:r>
+        <w:rPr>
+          <w:rFonts w:ascii="Arial" w:hAnsi="Arial" w:cs="Arial"/>
+          <w:color w:val="222222"/>
+          <w:shd w:val="clear" w:color="auto" w:fill="FFFFFF"/>
+        </w:rPr>
+        <w:t>they are within specification. A third is in interpre</w:t>
+      </w:r>
+      <w:r>
+        <w:rPr>
+          <w:rFonts w:ascii="Arial" w:hAnsi="Arial" w:cs="Arial"/>
+          <w:color w:val="222222"/>
+          <w:shd w:val="clear" w:color="auto" w:fill="FFFFFF"/>
+        </w:rPr>
+        <w:t xml:space="preserve">ting satellite images, both for </w:t>
+      </w:r>
+      <w:r>
+        <w:rPr>
+          <w:rFonts w:ascii="Arial" w:hAnsi="Arial" w:cs="Arial"/>
+          <w:color w:val="222222"/>
+          <w:shd w:val="clear" w:color="auto" w:fill="FFFFFF"/>
+        </w:rPr>
+        <w:t>military purposes (a program might be required to determine what militarily interesting phenomena have occurred in a given regi</w:t>
+      </w:r>
+      <w:r>
+        <w:rPr>
+          <w:rFonts w:ascii="Arial" w:hAnsi="Arial" w:cs="Arial"/>
+          <w:color w:val="222222"/>
+          <w:shd w:val="clear" w:color="auto" w:fill="FFFFFF"/>
+        </w:rPr>
+        <w:t xml:space="preserve">on recently; or what damage was </w:t>
+      </w:r>
+      <w:r>
+        <w:rPr>
+          <w:rFonts w:ascii="Arial" w:hAnsi="Arial" w:cs="Arial"/>
+          <w:color w:val="222222"/>
+          <w:shd w:val="clear" w:color="auto" w:fill="FFFFFF"/>
+        </w:rPr>
+        <w:t>caused by a bombing) and for civilian purposes (w</w:t>
+      </w:r>
+      <w:r>
+        <w:rPr>
+          <w:rFonts w:ascii="Arial" w:hAnsi="Arial" w:cs="Arial"/>
+          <w:color w:val="222222"/>
+          <w:shd w:val="clear" w:color="auto" w:fill="FFFFFF"/>
+        </w:rPr>
+        <w:t xml:space="preserve">hat will this year’s maize crop </w:t>
+      </w:r>
+      <w:r>
+        <w:rPr>
+          <w:rFonts w:ascii="Arial" w:hAnsi="Arial" w:cs="Arial"/>
+          <w:color w:val="222222"/>
+          <w:shd w:val="clear" w:color="auto" w:fill="FFFFFF"/>
+        </w:rPr>
+        <w:t>be? How much rainforest is left?) A fourth is in organizing and structuring collections of pictures.</w:t>
+      </w:r>
+      <w:r>
+        <w:rPr>
+          <w:rFonts w:ascii="Arial" w:hAnsi="Arial" w:cs="Arial"/>
+          <w:color w:val="222222"/>
+          <w:shd w:val="clear" w:color="auto" w:fill="FFFFFF"/>
+        </w:rPr>
+        <w:t xml:space="preserve"> </w:t>
+      </w:r>
+    </w:p>
+    <w:p>
+      <w:pPr>
+        <w:rPr>
+          <w:rFonts w:ascii="Arial" w:hAnsi="Arial" w:cs="Arial"/>
+          <w:i/>
+          <w:color w:val="323232"/>
+          <w:sz w:val="21"/>
+          <w:szCs w:val="21"/>
+          <w:shd w:val="clear" w:color="auto" w:fill="FFFFFF"/>
+        </w:rPr>
+      </w:pPr>
+      <w:r>
+        <w:rPr>
+          <w:rFonts w:ascii="Arial" w:hAnsi="Arial" w:cs="Arial"/>
+          <w:i/>
+          <w:color w:val="323232"/>
+          <w:sz w:val="21"/>
+          <w:szCs w:val="21"/>
+          <w:shd w:val="clear" w:color="auto" w:fill="FFFFFF"/>
+        </w:rPr>
+        <w:t>Computer vision provides a way for systems to understand how to make intelligent decisions about their environment based on sensory inputs, but vision systems only receive measurements of reflected brightness as input. An understanding of how objects are mapped into image brightness is required to convert brightness into world measurements. Generating an image from a set of scene parameters is well defined, but inverting an image to compute the scene parameters that generated it requires that many parameters be deduced from inverting a single number.</w:t>
+      </w:r>
+    </w:p>
+    <w:p>
+      <w:pPr>
+        <w:rPr>
+          <w:rFonts w:ascii="Arial" w:hAnsi="Arial" w:cs="Arial"/>
+          <w:i/>
+          <w:color w:val="323232"/>
+          <w:sz w:val="21"/>
+          <w:szCs w:val="21"/>
+          <w:shd w:val="clear" w:color="auto" w:fill="FFFFFF"/>
+        </w:rPr>
+      </w:pPr>
+      <w:r>
+        <w:rPr>
+          <w:rFonts w:ascii="Arial" w:hAnsi="Arial" w:cs="Arial"/>
+          <w:i/>
+          <w:color w:val="323232"/>
+          <w:sz w:val="21"/>
+          <w:szCs w:val="21"/>
+          <w:shd w:val="clear" w:color="auto" w:fill="FFFFFF"/>
+        </w:rPr>
+        <w:t>Successful computer vision applications often mix two different effects; among these are vision inspection, assembly and material handling, automatic target recognition, photo interpretation, and extraction of three-dimensional structure. Several current and future computer vision applications are</w:t>
+      </w:r>
+    </w:p>
+    <w:p>
+      <w:pPr>
+        <w:rPr>
+          <w:rFonts w:ascii="Arial" w:hAnsi="Arial" w:cs="Arial"/>
+          <w:i/>
+          <w:color w:val="323232"/>
+          <w:sz w:val="21"/>
+          <w:szCs w:val="21"/>
+          <w:shd w:val="clear" w:color="auto" w:fill="FFFFFF"/>
+        </w:rPr>
+      </w:pPr>
+      <w:r>
+        <w:rPr>
+          <w:rFonts w:ascii="Arial" w:hAnsi="Arial" w:cs="Arial"/>
+          <w:i/>
+          <w:color w:val="323232"/>
+          <w:sz w:val="21"/>
+          <w:szCs w:val="21"/>
+          <w:shd w:val="clear" w:color="auto" w:fill="FFFFFF"/>
+        </w:rPr>
+        <w:t>Reference</w:t>
+      </w:r>
+    </w:p>
+    <w:p>
+      <w:pPr>
+        <w:rPr>
+          <w:rFonts w:ascii="Arial" w:hAnsi="Arial" w:cs="Arial"/>
+          <w:i/>
+          <w:color w:val="323232"/>
+          <w:sz w:val="21"/>
+          <w:szCs w:val="21"/>
+          <w:shd w:val="clear" w:color="auto" w:fill="FFFFFF"/>
+        </w:rPr>
+      </w:pPr>
+    </w:p>
+    <w:p>
+      <w:pPr>
+        <w:shd w:val="clear" w:color="auto" w:fill="FFFFFF"/>
+        <w:spacing w:after="150" w:line="240" w:lineRule="auto"/>
+        <w:rPr>
+          <w:rFonts w:ascii="Arial" w:eastAsia="Times New Roman" w:hAnsi="Arial" w:cs="Arial"/>
+          <w:color w:val="323232"/>
+          <w:sz w:val="20"/>
+          <w:szCs w:val="20"/>
+        </w:rPr>
+      </w:pPr>
+      <w:r>
+        <w:rPr>
+          <w:rFonts w:ascii="Arial" w:eastAsia="Times New Roman" w:hAnsi="Arial" w:cs="Arial"/>
+          <w:b/>
+          <w:bCs/>
+          <w:color w:val="323232"/>
+          <w:sz w:val="20"/>
+        </w:rPr>
+        <w:t>Title:</w:t>
+      </w:r>
+      <w:r>
+        <w:rPr>
+          <w:rFonts w:ascii="Arial" w:eastAsia="Times New Roman" w:hAnsi="Arial" w:cs="Arial"/>
+          <w:color w:val="333333"/>
+          <w:sz w:val="37"/>
+        </w:rPr>
+        <w:t> Computer vision applications</w:t>
+      </w:r>
+    </w:p>
+    <w:p>
+      <w:pPr>
+        <w:shd w:val="clear" w:color="auto" w:fill="FFFFFF"/>
+        <w:spacing w:after="150" w:line="240" w:lineRule="auto"/>
+        <w:rPr>
+          <w:rFonts w:ascii="Arial" w:eastAsia="Times New Roman" w:hAnsi="Arial" w:cs="Arial"/>
+          <w:color w:val="323232"/>
+          <w:sz w:val="20"/>
+          <w:szCs w:val="20"/>
+        </w:rPr>
+      </w:pPr>
+      <w:r>
+        <w:rPr>
+          <w:rFonts w:ascii="Arial" w:eastAsia="Times New Roman" w:hAnsi="Arial" w:cs="Arial"/>
+          <w:b/>
+          <w:bCs/>
+          <w:color w:val="323232"/>
+          <w:sz w:val="20"/>
+        </w:rPr>
+        <w:t>Author(s):</w:t>
+      </w:r>
+      <w:r>
+        <w:rPr>
+          <w:rFonts w:ascii="Arial" w:eastAsia="Times New Roman" w:hAnsi="Arial" w:cs="Arial"/>
+          <w:color w:val="323232"/>
+          <w:sz w:val="20"/>
+        </w:rPr>
+        <w:t xml:space="preserve"> W.E.L. </w:t>
+      </w:r>
+      <w:proofErr w:type="spellStart"/>
+      <w:r>
+        <w:rPr>
+          <w:rFonts w:ascii="Arial" w:eastAsia="Times New Roman" w:hAnsi="Arial" w:cs="Arial"/>
+          <w:color w:val="323232"/>
+          <w:sz w:val="20"/>
+        </w:rPr>
+        <w:t>Grimson</w:t>
+      </w:r>
+      <w:proofErr w:type="spellEnd"/>
+      <w:r>
+        <w:rPr>
+          <w:rFonts w:ascii="Arial" w:eastAsia="Times New Roman" w:hAnsi="Arial" w:cs="Arial"/>
+          <w:color w:val="323232"/>
+          <w:sz w:val="20"/>
+        </w:rPr>
+        <w:t xml:space="preserve"> and J.L. </w:t>
+      </w:r>
+      <w:proofErr w:type="gramStart"/>
+      <w:r>
+        <w:rPr>
+          <w:rFonts w:ascii="Arial" w:eastAsia="Times New Roman" w:hAnsi="Arial" w:cs="Arial"/>
+          <w:color w:val="323232"/>
+          <w:sz w:val="20"/>
+        </w:rPr>
+        <w:t>Mundy .</w:t>
+      </w:r>
+      <w:proofErr w:type="gramEnd"/>
+    </w:p>
+    <w:p>
+      <w:pPr>
+        <w:shd w:val="clear" w:color="auto" w:fill="FFFFFF"/>
+        <w:spacing w:after="150" w:line="240" w:lineRule="auto"/>
+        <w:rPr>
+          <w:rFonts w:ascii="Arial" w:eastAsia="Times New Roman" w:hAnsi="Arial" w:cs="Arial"/>
+          <w:color w:val="323232"/>
+          <w:sz w:val="20"/>
+          <w:szCs w:val="20"/>
+        </w:rPr>
+      </w:pPr>
+      <w:r>
+        <w:rPr>
+          <w:rFonts w:ascii="Arial" w:eastAsia="Times New Roman" w:hAnsi="Arial" w:cs="Arial"/>
+          <w:b/>
+          <w:bCs/>
+          <w:color w:val="323232"/>
+          <w:sz w:val="20"/>
+        </w:rPr>
+        <w:t>Source:</w:t>
+      </w:r>
+      <w:r>
+        <w:rPr>
+          <w:rFonts w:ascii="Arial" w:eastAsia="Times New Roman" w:hAnsi="Arial" w:cs="Arial"/>
+          <w:color w:val="323232"/>
+          <w:sz w:val="20"/>
+        </w:rPr>
+        <w:t> Communications of the ACM.</w:t>
+      </w:r>
+    </w:p>
+    <w:p>
+      <w:pPr>
+        <w:shd w:val="clear" w:color="auto" w:fill="FFFFFF"/>
+        <w:spacing w:after="150" w:line="240" w:lineRule="auto"/>
+        <w:rPr>
+          <w:rFonts w:ascii="Arial" w:eastAsia="Times New Roman" w:hAnsi="Arial" w:cs="Arial"/>
+          <w:color w:val="323232"/>
+          <w:sz w:val="20"/>
+          <w:szCs w:val="20"/>
+        </w:rPr>
+      </w:pPr>
+      <w:r>
+        <w:rPr>
+          <w:rFonts w:ascii="Arial" w:eastAsia="Times New Roman" w:hAnsi="Arial" w:cs="Arial"/>
+          <w:b/>
+          <w:bCs/>
+          <w:color w:val="323232"/>
+          <w:sz w:val="20"/>
+        </w:rPr>
+        <w:t>Document Type:</w:t>
+      </w:r>
+      <w:r>
+        <w:rPr>
+          <w:rFonts w:ascii="Arial" w:eastAsia="Times New Roman" w:hAnsi="Arial" w:cs="Arial"/>
+          <w:color w:val="323232"/>
+          <w:sz w:val="20"/>
+        </w:rPr>
+        <w:t> Article</w:t>
+      </w:r>
+    </w:p>
+    <w:p>
+      <w:pPr>
+        <w:rPr>
+          <w:rFonts w:ascii="Arial" w:hAnsi="Arial" w:cs="Arial"/>
+          <w:i/>
+          <w:color w:val="323232"/>
+          <w:sz w:val="21"/>
+          <w:szCs w:val="21"/>
+          <w:shd w:val="clear" w:color="auto" w:fill="FFFFFF"/>
+        </w:rPr>
+      </w:pPr>
+    </w:p>
+    <w:p>
+      <w:pPr>
+        <w:spacing w:after="0" w:line="240" w:lineRule="auto"/>
+        <w:rPr>
+          <w:rFonts w:ascii="Times New Roman" w:eastAsia="Times New Roman" w:hAnsi="Times New Roman" w:cs="Times New Roman"/>
+          <w:sz w:val="24"/>
+          <w:szCs w:val="24"/>
+        </w:rPr>
+      </w:pPr>
+      <w:r>
+        <w:rPr>
+          <w:rFonts w:ascii="Arial" w:eastAsia="Times New Roman" w:hAnsi="Arial" w:cs="Arial"/>
+          <w:color w:val="333333"/>
+          <w:sz w:val="34"/>
+          <w:szCs w:val="34"/>
+          <w:shd w:val="clear" w:color="auto" w:fill="F5F5F5"/>
+        </w:rPr>
+        <w:t>Source Citation</w:t>
+      </w:r>
+      <w:r>
+        <w:rPr>
+          <w:rFonts w:ascii="Arial" w:eastAsia="Times New Roman" w:hAnsi="Arial" w:cs="Arial"/>
+          <w:color w:val="323232"/>
+          <w:sz w:val="24"/>
+          <w:szCs w:val="24"/>
+        </w:rPr>
+        <w:t> </w:t>
+      </w:r>
+      <w:r>
+        <w:rPr>
+          <w:rFonts w:ascii="Arial" w:eastAsia="Times New Roman" w:hAnsi="Arial" w:cs="Arial"/>
+          <w:color w:val="323232"/>
+          <w:sz w:val="24"/>
+          <w:szCs w:val="24"/>
+          <w:shd w:val="clear" w:color="auto" w:fill="F5F5F5"/>
+        </w:rPr>
+        <w:t>(MLA 8</w:t>
+      </w:r>
+      <w:r>
+        <w:rPr>
+          <w:rFonts w:ascii="Arial" w:eastAsia="Times New Roman" w:hAnsi="Arial" w:cs="Arial"/>
+          <w:color w:val="323232"/>
+          <w:sz w:val="24"/>
+          <w:szCs w:val="24"/>
+        </w:rPr>
+        <w:t> </w:t>
+      </w:r>
+      <w:proofErr w:type="spellStart"/>
+      <w:proofErr w:type="gramStart"/>
+      <w:r>
+        <w:rPr>
+          <w:rFonts w:ascii="Arial" w:eastAsia="Times New Roman" w:hAnsi="Arial" w:cs="Arial"/>
+          <w:color w:val="323232"/>
+          <w:sz w:val="24"/>
+          <w:szCs w:val="24"/>
+          <w:shd w:val="clear" w:color="auto" w:fill="F5F5F5"/>
+          <w:vertAlign w:val="superscript"/>
+        </w:rPr>
+        <w:t>th</w:t>
+      </w:r>
+      <w:proofErr w:type="spellEnd"/>
+      <w:proofErr w:type="gramEnd"/>
+      <w:r>
+        <w:rPr>
+          <w:rFonts w:ascii="Arial" w:eastAsia="Times New Roman" w:hAnsi="Arial" w:cs="Arial"/>
+          <w:color w:val="323232"/>
+          <w:sz w:val="24"/>
+          <w:szCs w:val="24"/>
+        </w:rPr>
+        <w:t> </w:t>
+      </w:r>
+      <w:r>
+        <w:rPr>
+          <w:rFonts w:ascii="Arial" w:eastAsia="Times New Roman" w:hAnsi="Arial" w:cs="Arial"/>
+          <w:color w:val="323232"/>
+          <w:sz w:val="24"/>
+          <w:szCs w:val="24"/>
+          <w:shd w:val="clear" w:color="auto" w:fill="F5F5F5"/>
+        </w:rPr>
+        <w:t>Edition)</w:t>
+      </w:r>
+    </w:p>
+    <w:p>
+      <w:pPr>
+        <w:shd w:val="clear" w:color="auto" w:fill="F5F5F5"/>
+        <w:spacing w:after="0" w:line="330" w:lineRule="atLeast"/>
+        <w:ind w:hanging="480"/>
+        <w:rPr>
+          <w:rFonts w:ascii="Arial" w:eastAsia="Times New Roman" w:hAnsi="Arial" w:cs="Arial"/>
+          <w:color w:val="323232"/>
+          <w:sz w:val="24"/>
+          <w:szCs w:val="24"/>
+        </w:rPr>
+      </w:pPr>
+      <w:proofErr w:type="spellStart"/>
+      <w:proofErr w:type="gramStart"/>
+      <w:r>
+        <w:rPr>
+          <w:rFonts w:ascii="Arial" w:eastAsia="Times New Roman" w:hAnsi="Arial" w:cs="Arial"/>
+          <w:color w:val="323232"/>
+          <w:sz w:val="24"/>
+          <w:szCs w:val="24"/>
+        </w:rPr>
+        <w:t>Grimson</w:t>
+      </w:r>
+      <w:proofErr w:type="spellEnd"/>
+      <w:r>
+        <w:rPr>
+          <w:rFonts w:ascii="Arial" w:eastAsia="Times New Roman" w:hAnsi="Arial" w:cs="Arial"/>
+          <w:color w:val="323232"/>
+          <w:sz w:val="24"/>
+          <w:szCs w:val="24"/>
+        </w:rPr>
+        <w:t>, W.E.L., and J.L. Mundy.</w:t>
+      </w:r>
+      <w:proofErr w:type="gramEnd"/>
+      <w:r>
+        <w:rPr>
+          <w:rFonts w:ascii="Arial" w:eastAsia="Times New Roman" w:hAnsi="Arial" w:cs="Arial"/>
+          <w:color w:val="323232"/>
+          <w:sz w:val="24"/>
+          <w:szCs w:val="24"/>
+        </w:rPr>
+        <w:t xml:space="preserve"> "Computer vision applications." </w:t>
+      </w:r>
+      <w:r>
+        <w:rPr>
+          <w:rFonts w:ascii="Arial" w:eastAsia="Times New Roman" w:hAnsi="Arial" w:cs="Arial"/>
+          <w:i/>
+          <w:iCs/>
+          <w:color w:val="323232"/>
+          <w:sz w:val="24"/>
+          <w:szCs w:val="24"/>
+        </w:rPr>
+        <w:t>Communications of the ACM</w:t>
+      </w:r>
+      <w:r>
+        <w:rPr>
+          <w:rFonts w:ascii="Arial" w:eastAsia="Times New Roman" w:hAnsi="Arial" w:cs="Arial"/>
+          <w:color w:val="323232"/>
+          <w:sz w:val="24"/>
+          <w:szCs w:val="24"/>
+        </w:rPr>
+        <w:t>, Mar. 1994, p. 45+.</w:t>
+      </w:r>
+      <w:r>
+        <w:rPr>
+          <w:rFonts w:ascii="Arial" w:eastAsia="Times New Roman" w:hAnsi="Arial" w:cs="Arial"/>
+          <w:i/>
+          <w:iCs/>
+          <w:color w:val="323232"/>
+          <w:sz w:val="24"/>
+          <w:szCs w:val="24"/>
+        </w:rPr>
+        <w:t xml:space="preserve">Academic </w:t>
+      </w:r>
+      <w:proofErr w:type="spellStart"/>
+      <w:r>
+        <w:rPr>
+          <w:rFonts w:ascii="Arial" w:eastAsia="Times New Roman" w:hAnsi="Arial" w:cs="Arial"/>
+          <w:i/>
+          <w:iCs/>
+          <w:color w:val="323232"/>
+          <w:sz w:val="24"/>
+          <w:szCs w:val="24"/>
+        </w:rPr>
+        <w:t>OneFile</w:t>
+      </w:r>
+      <w:proofErr w:type="spellEnd"/>
+      <w:r>
+        <w:rPr>
+          <w:rFonts w:ascii="Arial" w:eastAsia="Times New Roman" w:hAnsi="Arial" w:cs="Arial"/>
+          <w:color w:val="323232"/>
+          <w:sz w:val="24"/>
+          <w:szCs w:val="24"/>
+        </w:rPr>
+        <w:t>, Accessed 11 Apr. 2017.</w:t>
+      </w:r>
+    </w:p>
+    <w:p>
+      <w:pPr>
+        <w:rPr>
+          <w:rFonts w:ascii="Arial" w:hAnsi="Arial" w:cs="Arial"/>
+          <w:i/>
+          <w:color w:val="323232"/>
+          <w:sz w:val="21"/>
+          <w:szCs w:val="21"/>
+          <w:shd w:val="clear" w:color="auto" w:fill="FFFFFF"/>
+        </w:rPr>
+      </w:pPr>
+    </w:p>
+    <w:p>
+      <w:pPr>
+        <w:rPr>
+          <w:rFonts w:ascii="Arial" w:hAnsi="Arial" w:cs="Arial"/>
+          <w:i/>
           <w:color w:val="222222"/>
           <w:shd w:val="clear" w:color="auto" w:fill="FFFFFF"/>
         </w:rPr>
@@ -325,6 +935,51 @@
           <w:shd w:val="clear" w:color="auto" w:fill="FFFFFF"/>
         </w:rPr>
       </w:pPr>
+    </w:p>
+    <w:p>
+      <w:pPr>
+        <w:rPr>
+          <w:rFonts w:ascii="Arial" w:hAnsi="Arial" w:cs="Arial"/>
+          <w:color w:val="222222"/>
+          <w:shd w:val="clear" w:color="auto" w:fill="FFFFFF"/>
+        </w:rPr>
+      </w:pPr>
+    </w:p>
+    <w:p>
+      <w:pPr>
+        <w:rPr>
+          <w:rFonts w:ascii="Arial" w:hAnsi="Arial" w:cs="Arial"/>
+          <w:color w:val="222222"/>
+          <w:shd w:val="clear" w:color="auto" w:fill="FFFFFF"/>
+        </w:rPr>
+      </w:pPr>
+    </w:p>
+    <w:p>
+      <w:pPr>
+        <w:rPr>
+          <w:rFonts w:ascii="Arial" w:hAnsi="Arial" w:cs="Arial"/>
+          <w:color w:val="222222"/>
+          <w:shd w:val="clear" w:color="auto" w:fill="FFFFFF"/>
+        </w:rPr>
+      </w:pPr>
+    </w:p>
+    <w:p>
+      <w:pPr>
+        <w:rPr>
+          <w:rFonts w:ascii="Arial" w:hAnsi="Arial" w:cs="Arial"/>
+          <w:color w:val="222222"/>
+          <w:shd w:val="clear" w:color="auto" w:fill="FFFFFF"/>
+        </w:rPr>
+      </w:pPr>
+    </w:p>
+    <w:p>
+      <w:pPr>
+        <w:rPr>
+          <w:rFonts w:ascii="Arial" w:hAnsi="Arial" w:cs="Arial"/>
+          <w:color w:val="222222"/>
+          <w:shd w:val="clear" w:color="auto" w:fill="FFFFFF"/>
+        </w:rPr>
+      </w:pPr>
       <w:r>
         <w:rPr>
           <w:rFonts w:ascii="Arial" w:hAnsi="Arial" w:cs="Arial"/>
@@ -333,33 +988,447 @@
         </w:rPr>
         <w:t>Problem Statement</w:t>
       </w:r>
-    </w:p>
-    <w:p>
-      <w:pPr>
-        <w:rPr>
-          <w:rFonts w:ascii="Arial" w:hAnsi="Arial" w:cs="Arial"/>
-          <w:color w:val="222222"/>
-          <w:shd w:val="clear" w:color="auto" w:fill="FFFFFF"/>
-        </w:rPr>
-      </w:pPr>
-    </w:p>
-    <w:p>
-      <w:pPr>
-        <w:rPr>
-          <w:rFonts w:ascii="Arial" w:hAnsi="Arial" w:cs="Arial"/>
-          <w:color w:val="222222"/>
-          <w:shd w:val="clear" w:color="auto" w:fill="FFFFFF"/>
-        </w:rPr>
-      </w:pPr>
-    </w:p>
-    <w:p>
-      <w:pPr>
-        <w:rPr>
-          <w:rFonts w:ascii="Arial" w:hAnsi="Arial" w:cs="Arial"/>
-          <w:color w:val="222222"/>
-          <w:shd w:val="clear" w:color="auto" w:fill="FFFFFF"/>
-        </w:rPr>
-      </w:pPr>
+      <w:r>
+        <w:rPr>
+          <w:rFonts w:ascii="Arial" w:hAnsi="Arial" w:cs="Arial"/>
+          <w:color w:val="222222"/>
+          <w:shd w:val="clear" w:color="auto" w:fill="FFFFFF"/>
+        </w:rPr>
+        <w:t xml:space="preserve"> (physical security)</w:t>
+      </w:r>
+    </w:p>
+    <w:p>
+      <w:pPr>
+        <w:pStyle w:val="ListParagraph"/>
+        <w:numPr>
+          <w:ilvl w:val="0"/>
+          <w:numId w:val="1"/>
+        </w:numPr>
+        <w:rPr>
+          <w:rFonts w:ascii="Arial" w:hAnsi="Arial" w:cs="Arial"/>
+          <w:color w:val="222222"/>
+          <w:shd w:val="clear" w:color="auto" w:fill="FFFFFF"/>
+        </w:rPr>
+      </w:pPr>
+      <w:r>
+        <w:rPr>
+          <w:rFonts w:ascii="Arial" w:hAnsi="Arial" w:cs="Arial"/>
+          <w:color w:val="222222"/>
+          <w:shd w:val="clear" w:color="auto" w:fill="FFFFFF"/>
+        </w:rPr>
+        <w:t>limited memory-cannot remember a quickly flashed image</w:t>
+      </w:r>
+    </w:p>
+    <w:p>
+      <w:pPr>
+        <w:pStyle w:val="ListParagraph"/>
+        <w:numPr>
+          <w:ilvl w:val="0"/>
+          <w:numId w:val="1"/>
+        </w:numPr>
+        <w:rPr>
+          <w:rFonts w:ascii="Arial" w:hAnsi="Arial" w:cs="Arial"/>
+          <w:color w:val="222222"/>
+          <w:shd w:val="clear" w:color="auto" w:fill="FFFFFF"/>
+        </w:rPr>
+      </w:pPr>
+      <w:proofErr w:type="gramStart"/>
+      <w:r>
+        <w:rPr>
+          <w:rFonts w:ascii="Arial" w:hAnsi="Arial" w:cs="Arial"/>
+          <w:color w:val="222222"/>
+          <w:shd w:val="clear" w:color="auto" w:fill="FFFFFF"/>
+        </w:rPr>
+        <w:t>limited</w:t>
+      </w:r>
+      <w:proofErr w:type="gramEnd"/>
+      <w:r>
+        <w:rPr>
+          <w:rFonts w:ascii="Arial" w:hAnsi="Arial" w:cs="Arial"/>
+          <w:color w:val="222222"/>
+          <w:shd w:val="clear" w:color="auto" w:fill="FFFFFF"/>
+        </w:rPr>
+        <w:t xml:space="preserve"> to visible spectrum</w:t>
+      </w:r>
+      <w:r>
+        <w:rPr>
+          <w:rFonts w:ascii="Arial" w:hAnsi="Arial" w:cs="Arial"/>
+          <w:color w:val="222222"/>
+          <w:shd w:val="clear" w:color="auto" w:fill="FFFFFF"/>
+        </w:rPr>
+        <w:t>(The</w:t>
+      </w:r>
+      <w:r>
+        <w:rPr>
+          <w:rStyle w:val="apple-converted-space"/>
+          <w:rFonts w:ascii="Arial" w:hAnsi="Arial" w:cs="Arial"/>
+          <w:color w:val="222222"/>
+          <w:shd w:val="clear" w:color="auto" w:fill="FFFFFF"/>
+        </w:rPr>
+        <w:t> </w:t>
+      </w:r>
+      <w:r>
+        <w:rPr>
+          <w:rFonts w:ascii="Arial" w:hAnsi="Arial" w:cs="Arial"/>
+          <w:b/>
+          <w:bCs/>
+          <w:color w:val="222222"/>
+          <w:shd w:val="clear" w:color="auto" w:fill="FFFFFF"/>
+        </w:rPr>
+        <w:t>visible spectrum</w:t>
+      </w:r>
+      <w:r>
+        <w:rPr>
+          <w:rStyle w:val="apple-converted-space"/>
+          <w:rFonts w:ascii="Arial" w:hAnsi="Arial" w:cs="Arial"/>
+          <w:color w:val="222222"/>
+          <w:shd w:val="clear" w:color="auto" w:fill="FFFFFF"/>
+        </w:rPr>
+        <w:t> </w:t>
+      </w:r>
+      <w:r>
+        <w:rPr>
+          <w:rFonts w:ascii="Arial" w:hAnsi="Arial" w:cs="Arial"/>
+          <w:color w:val="222222"/>
+          <w:shd w:val="clear" w:color="auto" w:fill="FFFFFF"/>
+        </w:rPr>
+        <w:t xml:space="preserve">is the portion of the </w:t>
+      </w:r>
+      <w:proofErr w:type="spellStart"/>
+      <w:r>
+        <w:rPr>
+          <w:rFonts w:ascii="Arial" w:hAnsi="Arial" w:cs="Arial"/>
+          <w:color w:val="222222"/>
+          <w:shd w:val="clear" w:color="auto" w:fill="FFFFFF"/>
+        </w:rPr>
+        <w:t>electromagnetic</w:t>
+      </w:r>
+      <w:r>
+        <w:rPr>
+          <w:rFonts w:ascii="Arial" w:hAnsi="Arial" w:cs="Arial"/>
+          <w:b/>
+          <w:bCs/>
+          <w:color w:val="222222"/>
+          <w:shd w:val="clear" w:color="auto" w:fill="FFFFFF"/>
+        </w:rPr>
+        <w:t>spectrum</w:t>
+      </w:r>
+      <w:proofErr w:type="spellEnd"/>
+      <w:r>
+        <w:rPr>
+          <w:rStyle w:val="apple-converted-space"/>
+          <w:rFonts w:ascii="Arial" w:hAnsi="Arial" w:cs="Arial"/>
+          <w:color w:val="222222"/>
+          <w:shd w:val="clear" w:color="auto" w:fill="FFFFFF"/>
+        </w:rPr>
+        <w:t> </w:t>
+      </w:r>
+      <w:r>
+        <w:rPr>
+          <w:rFonts w:ascii="Arial" w:hAnsi="Arial" w:cs="Arial"/>
+          <w:color w:val="222222"/>
+          <w:shd w:val="clear" w:color="auto" w:fill="FFFFFF"/>
+        </w:rPr>
+        <w:t>that is</w:t>
+      </w:r>
+      <w:r>
+        <w:rPr>
+          <w:rStyle w:val="apple-converted-space"/>
+          <w:rFonts w:ascii="Arial" w:hAnsi="Arial" w:cs="Arial"/>
+          <w:color w:val="222222"/>
+          <w:shd w:val="clear" w:color="auto" w:fill="FFFFFF"/>
+        </w:rPr>
+        <w:t> </w:t>
+      </w:r>
+      <w:r>
+        <w:rPr>
+          <w:rFonts w:ascii="Arial" w:hAnsi="Arial" w:cs="Arial"/>
+          <w:b/>
+          <w:bCs/>
+          <w:color w:val="222222"/>
+          <w:shd w:val="clear" w:color="auto" w:fill="FFFFFF"/>
+        </w:rPr>
+        <w:t>visible</w:t>
+      </w:r>
+      <w:r>
+        <w:rPr>
+          <w:rStyle w:val="apple-converted-space"/>
+          <w:rFonts w:ascii="Arial" w:hAnsi="Arial" w:cs="Arial"/>
+          <w:color w:val="222222"/>
+          <w:shd w:val="clear" w:color="auto" w:fill="FFFFFF"/>
+        </w:rPr>
+        <w:t> </w:t>
+      </w:r>
+      <w:r>
+        <w:rPr>
+          <w:rFonts w:ascii="Arial" w:hAnsi="Arial" w:cs="Arial"/>
+          <w:color w:val="222222"/>
+          <w:shd w:val="clear" w:color="auto" w:fill="FFFFFF"/>
+        </w:rPr>
+        <w:t>to the human eye. Electromagnetic radiation in this range of wavelengths is called</w:t>
+      </w:r>
+      <w:r>
+        <w:rPr>
+          <w:rStyle w:val="apple-converted-space"/>
+          <w:rFonts w:ascii="Arial" w:hAnsi="Arial" w:cs="Arial"/>
+          <w:color w:val="222222"/>
+          <w:shd w:val="clear" w:color="auto" w:fill="FFFFFF"/>
+        </w:rPr>
+        <w:t> </w:t>
+      </w:r>
+      <w:r>
+        <w:rPr>
+          <w:rFonts w:ascii="Arial" w:hAnsi="Arial" w:cs="Arial"/>
+          <w:b/>
+          <w:bCs/>
+          <w:color w:val="222222"/>
+          <w:shd w:val="clear" w:color="auto" w:fill="FFFFFF"/>
+        </w:rPr>
+        <w:t>visible</w:t>
+      </w:r>
+      <w:r>
+        <w:rPr>
+          <w:rStyle w:val="apple-converted-space"/>
+          <w:rFonts w:ascii="Arial" w:hAnsi="Arial" w:cs="Arial"/>
+          <w:color w:val="222222"/>
+          <w:shd w:val="clear" w:color="auto" w:fill="FFFFFF"/>
+        </w:rPr>
+        <w:t> </w:t>
+      </w:r>
+      <w:r>
+        <w:rPr>
+          <w:rFonts w:ascii="Arial" w:hAnsi="Arial" w:cs="Arial"/>
+          <w:color w:val="222222"/>
+          <w:shd w:val="clear" w:color="auto" w:fill="FFFFFF"/>
+        </w:rPr>
+        <w:t>light or simply light.)</w:t>
+      </w:r>
+    </w:p>
+    <w:p>
+      <w:pPr>
+        <w:pStyle w:val="ListParagraph"/>
+        <w:numPr>
+          <w:ilvl w:val="0"/>
+          <w:numId w:val="1"/>
+        </w:numPr>
+        <w:rPr>
+          <w:rFonts w:ascii="Arial" w:hAnsi="Arial" w:cs="Arial"/>
+          <w:color w:val="222222"/>
+          <w:shd w:val="clear" w:color="auto" w:fill="FFFFFF"/>
+        </w:rPr>
+      </w:pPr>
+      <w:r>
+        <w:rPr>
+          <w:rFonts w:ascii="Arial" w:hAnsi="Arial" w:cs="Arial"/>
+          <w:color w:val="222222"/>
+          <w:shd w:val="clear" w:color="auto" w:fill="FFFFFF"/>
+        </w:rPr>
+        <w:br/>
+      </w:r>
+      <w:proofErr w:type="gramStart"/>
+      <w:r>
+        <w:rPr>
+          <w:rFonts w:ascii="Arial" w:hAnsi="Arial" w:cs="Arial"/>
+          <w:color w:val="222222"/>
+          <w:shd w:val="clear" w:color="auto" w:fill="FFFFFF"/>
+        </w:rPr>
+        <w:t>illusion</w:t>
+      </w:r>
+      <w:proofErr w:type="gramEnd"/>
+      <w:r>
+        <w:rPr>
+          <w:rFonts w:ascii="Arial" w:hAnsi="Arial" w:cs="Arial"/>
+          <w:color w:val="222222"/>
+          <w:shd w:val="clear" w:color="auto" w:fill="FFFFFF"/>
+        </w:rPr>
+        <w:t xml:space="preserve"> (thing that is or is likely to be wrongly perceived or interpreted by the senses.)</w:t>
+      </w:r>
+    </w:p>
+    <w:p>
+      <w:pPr>
+        <w:rPr>
+          <w:rFonts w:ascii="Arial" w:hAnsi="Arial" w:cs="Arial"/>
+          <w:color w:val="222222"/>
+          <w:shd w:val="clear" w:color="auto" w:fill="FFFFFF"/>
+        </w:rPr>
+      </w:pPr>
+    </w:p>
+    <w:p>
+      <w:pPr>
+        <w:rPr>
+          <w:rFonts w:ascii="Arial" w:hAnsi="Arial" w:cs="Arial"/>
+          <w:color w:val="222222"/>
+          <w:shd w:val="clear" w:color="auto" w:fill="FFFFFF"/>
+        </w:rPr>
+      </w:pPr>
+      <w:r>
+        <w:rPr>
+          <w:rFonts w:ascii="Arial" w:hAnsi="Arial" w:cs="Arial"/>
+          <w:color w:val="222222"/>
+          <w:shd w:val="clear" w:color="auto" w:fill="FFFFFF"/>
+        </w:rPr>
+        <w:t>Specific objectives</w:t>
+      </w:r>
+    </w:p>
+    <w:p>
+      <w:pPr>
+        <w:pStyle w:val="ListParagraph"/>
+        <w:numPr>
+          <w:ilvl w:val="0"/>
+          <w:numId w:val="2"/>
+        </w:numPr>
+        <w:suppressAutoHyphens/>
+        <w:spacing w:after="200" w:line="240" w:lineRule="auto"/>
+        <w:contextualSpacing w:val="0"/>
+        <w:jc w:val="both"/>
+        <w:rPr>
+          <w:rFonts w:ascii="Times New Roman" w:hAnsi="Times New Roman"/>
+          <w:sz w:val="28"/>
+          <w:szCs w:val="28"/>
+        </w:rPr>
+      </w:pPr>
+      <w:r>
+        <w:rPr>
+          <w:rFonts w:ascii="Times New Roman" w:hAnsi="Times New Roman"/>
+          <w:sz w:val="28"/>
+          <w:szCs w:val="28"/>
+        </w:rPr>
+        <w:t>To collect data</w:t>
+      </w:r>
+      <w:r>
+        <w:rPr>
+          <w:rFonts w:ascii="Times New Roman" w:hAnsi="Times New Roman"/>
+          <w:sz w:val="28"/>
+          <w:szCs w:val="28"/>
+        </w:rPr>
+        <w:t xml:space="preserve"> on the current existing systems/ computer vision application</w:t>
+      </w:r>
+      <w:r>
+        <w:rPr>
+          <w:rFonts w:ascii="Times New Roman" w:hAnsi="Times New Roman"/>
+          <w:sz w:val="28"/>
+          <w:szCs w:val="28"/>
+        </w:rPr>
+        <w:t>.</w:t>
+      </w:r>
+    </w:p>
+    <w:p>
+      <w:pPr>
+        <w:pStyle w:val="ListParagraph"/>
+        <w:numPr>
+          <w:ilvl w:val="0"/>
+          <w:numId w:val="2"/>
+        </w:numPr>
+        <w:suppressAutoHyphens/>
+        <w:spacing w:after="200" w:line="240" w:lineRule="auto"/>
+        <w:contextualSpacing w:val="0"/>
+        <w:jc w:val="both"/>
+        <w:rPr>
+          <w:rFonts w:ascii="Times New Roman" w:hAnsi="Times New Roman"/>
+          <w:sz w:val="28"/>
+          <w:szCs w:val="28"/>
+        </w:rPr>
+      </w:pPr>
+      <w:r>
+        <w:rPr>
+          <w:rFonts w:ascii="Times New Roman" w:hAnsi="Times New Roman"/>
+          <w:sz w:val="28"/>
+          <w:szCs w:val="28"/>
+        </w:rPr>
+        <w:t xml:space="preserve">To analyze the </w:t>
+      </w:r>
+      <w:r>
+        <w:rPr>
+          <w:rFonts w:ascii="Times New Roman" w:hAnsi="Times New Roman"/>
+          <w:sz w:val="28"/>
+          <w:szCs w:val="28"/>
+        </w:rPr>
+        <w:t>data collected and generate requirements</w:t>
+      </w:r>
+    </w:p>
+    <w:p>
+      <w:pPr>
+        <w:pStyle w:val="ListParagraph"/>
+        <w:numPr>
+          <w:ilvl w:val="0"/>
+          <w:numId w:val="2"/>
+        </w:numPr>
+        <w:suppressAutoHyphens/>
+        <w:spacing w:after="200" w:line="240" w:lineRule="auto"/>
+        <w:contextualSpacing w:val="0"/>
+        <w:jc w:val="both"/>
+        <w:rPr>
+          <w:rFonts w:ascii="Times New Roman" w:hAnsi="Times New Roman"/>
+          <w:sz w:val="28"/>
+          <w:szCs w:val="28"/>
+        </w:rPr>
+      </w:pPr>
+      <w:r>
+        <w:rPr>
+          <w:rFonts w:ascii="Times New Roman" w:hAnsi="Times New Roman"/>
+          <w:sz w:val="28"/>
+          <w:szCs w:val="28"/>
+        </w:rPr>
+        <w:t xml:space="preserve">To design and implement </w:t>
+      </w:r>
+      <w:r>
+        <w:rPr>
+          <w:rFonts w:ascii="Times New Roman" w:hAnsi="Times New Roman"/>
+          <w:sz w:val="28"/>
+          <w:szCs w:val="28"/>
+        </w:rPr>
+        <w:t>the methods/system</w:t>
+      </w:r>
+      <w:r>
+        <w:rPr>
+          <w:rFonts w:ascii="Times New Roman" w:hAnsi="Times New Roman"/>
+          <w:sz w:val="28"/>
+          <w:szCs w:val="28"/>
+        </w:rPr>
+        <w:t xml:space="preserve"> </w:t>
+      </w:r>
+    </w:p>
+    <w:p>
+      <w:pPr>
+        <w:pStyle w:val="ListParagraph"/>
+        <w:numPr>
+          <w:ilvl w:val="0"/>
+          <w:numId w:val="2"/>
+        </w:numPr>
+        <w:suppressAutoHyphens/>
+        <w:spacing w:after="200" w:line="240" w:lineRule="auto"/>
+        <w:contextualSpacing w:val="0"/>
+        <w:jc w:val="both"/>
+        <w:rPr>
+          <w:rFonts w:ascii="Times New Roman" w:hAnsi="Times New Roman"/>
+          <w:sz w:val="28"/>
+          <w:szCs w:val="28"/>
+        </w:rPr>
+      </w:pPr>
+      <w:r>
+        <w:rPr>
+          <w:rFonts w:ascii="Times New Roman" w:hAnsi="Times New Roman"/>
+          <w:sz w:val="28"/>
+          <w:szCs w:val="28"/>
+        </w:rPr>
+        <w:t>To test and validate</w:t>
+      </w:r>
+      <w:r>
+        <w:rPr>
+          <w:rFonts w:ascii="Times New Roman" w:hAnsi="Times New Roman"/>
+          <w:sz w:val="28"/>
+          <w:szCs w:val="28"/>
+        </w:rPr>
+        <w:t xml:space="preserve"> the system</w:t>
+      </w:r>
+      <w:r>
+        <w:rPr>
+          <w:rFonts w:ascii="Times New Roman" w:hAnsi="Times New Roman"/>
+          <w:sz w:val="28"/>
+          <w:szCs w:val="28"/>
+        </w:rPr>
+        <w:t>.</w:t>
+      </w:r>
     </w:p>
     <w:p>
       <w:pPr>
@@ -379,6 +1448,243 @@
     </w:sectPr>
   </w:body>
 </w:document>
+</file>
+
+<file path=word/numbering.xml><?xml version="1.0" encoding="utf-8"?>
+<w:numbering xmlns:ve="http://schemas.openxmlformats.org/markup-compatibility/2006" xmlns:o="urn:schemas-microsoft-com:office:office" xmlns:r="http://schemas.openxmlformats.org/officeDocument/2006/relationships" xmlns:m="http://schemas.openxmlformats.org/officeDocument/2006/math" xmlns:v="urn:schemas-microsoft-com:vml" xmlns:wp="http://schemas.openxmlformats.org/drawingml/2006/wordprocessingDrawing" xmlns:w10="urn:schemas-microsoft-com:office:word" xmlns:w="http://schemas.openxmlformats.org/wordprocessingml/2006/main" xmlns:wne="http://schemas.microsoft.com/office/word/2006/wordml">
+  <w:abstractNum w:abstractNumId="0">
+    <w:nsid w:val="0BCC36C9"/>
+    <w:multiLevelType w:val="hybridMultilevel"/>
+    <w:tmpl w:val="D4427B86"/>
+    <w:lvl w:ilvl="0" w:tplc="0409000D">
+      <w:start w:val="1"/>
+      <w:numFmt w:val="bullet"/>
+      <w:lvlText w:val=""/>
+      <w:lvlJc w:val="left"/>
+      <w:pPr>
+        <w:ind w:left="720" w:hanging="360"/>
+      </w:pPr>
+      <w:rPr>
+        <w:rFonts w:ascii="Wingdings" w:hAnsi="Wingdings" w:hint="default"/>
+      </w:rPr>
+    </w:lvl>
+    <w:lvl w:ilvl="1" w:tplc="04090003" w:tentative="1">
+      <w:start w:val="1"/>
+      <w:numFmt w:val="bullet"/>
+      <w:lvlText w:val="o"/>
+      <w:lvlJc w:val="left"/>
+      <w:pPr>
+        <w:ind w:left="1440" w:hanging="360"/>
+      </w:pPr>
+      <w:rPr>
+        <w:rFonts w:ascii="Courier New" w:hAnsi="Courier New" w:cs="Courier New" w:hint="default"/>
+      </w:rPr>
+    </w:lvl>
+    <w:lvl w:ilvl="2" w:tplc="04090005" w:tentative="1">
+      <w:start w:val="1"/>
+      <w:numFmt w:val="bullet"/>
+      <w:lvlText w:val=""/>
+      <w:lvlJc w:val="left"/>
+      <w:pPr>
+        <w:ind w:left="2160" w:hanging="360"/>
+      </w:pPr>
+      <w:rPr>
+        <w:rFonts w:ascii="Wingdings" w:hAnsi="Wingdings" w:hint="default"/>
+      </w:rPr>
+    </w:lvl>
+    <w:lvl w:ilvl="3" w:tplc="04090001" w:tentative="1">
+      <w:start w:val="1"/>
+      <w:numFmt w:val="bullet"/>
+      <w:lvlText w:val=""/>
+      <w:lvlJc w:val="left"/>
+      <w:pPr>
+        <w:ind w:left="2880" w:hanging="360"/>
+      </w:pPr>
+      <w:rPr>
+        <w:rFonts w:ascii="Symbol" w:hAnsi="Symbol" w:hint="default"/>
+      </w:rPr>
+    </w:lvl>
+    <w:lvl w:ilvl="4" w:tplc="04090003" w:tentative="1">
+      <w:start w:val="1"/>
+      <w:numFmt w:val="bullet"/>
+      <w:lvlText w:val="o"/>
+      <w:lvlJc w:val="left"/>
+      <w:pPr>
+        <w:ind w:left="3600" w:hanging="360"/>
+      </w:pPr>
+      <w:rPr>
+        <w:rFonts w:ascii="Courier New" w:hAnsi="Courier New" w:cs="Courier New" w:hint="default"/>
+      </w:rPr>
+    </w:lvl>
+    <w:lvl w:ilvl="5" w:tplc="04090005" w:tentative="1">
+      <w:start w:val="1"/>
+      <w:numFmt w:val="bullet"/>
+      <w:lvlText w:val=""/>
+      <w:lvlJc w:val="left"/>
+      <w:pPr>
+        <w:ind w:left="4320" w:hanging="360"/>
+      </w:pPr>
+      <w:rPr>
+        <w:rFonts w:ascii="Wingdings" w:hAnsi="Wingdings" w:hint="default"/>
+      </w:rPr>
+    </w:lvl>
+    <w:lvl w:ilvl="6" w:tplc="04090001" w:tentative="1">
+      <w:start w:val="1"/>
+      <w:numFmt w:val="bullet"/>
+      <w:lvlText w:val=""/>
+      <w:lvlJc w:val="left"/>
+      <w:pPr>
+        <w:ind w:left="5040" w:hanging="360"/>
+      </w:pPr>
+      <w:rPr>
+        <w:rFonts w:ascii="Symbol" w:hAnsi="Symbol" w:hint="default"/>
+      </w:rPr>
+    </w:lvl>
+    <w:lvl w:ilvl="7" w:tplc="04090003" w:tentative="1">
+      <w:start w:val="1"/>
+      <w:numFmt w:val="bullet"/>
+      <w:lvlText w:val="o"/>
+      <w:lvlJc w:val="left"/>
+      <w:pPr>
+        <w:ind w:left="5760" w:hanging="360"/>
+      </w:pPr>
+      <w:rPr>
+        <w:rFonts w:ascii="Courier New" w:hAnsi="Courier New" w:cs="Courier New" w:hint="default"/>
+      </w:rPr>
+    </w:lvl>
+    <w:lvl w:ilvl="8" w:tplc="04090005" w:tentative="1">
+      <w:start w:val="1"/>
+      <w:numFmt w:val="bullet"/>
+      <w:lvlText w:val=""/>
+      <w:lvlJc w:val="left"/>
+      <w:pPr>
+        <w:ind w:left="6480" w:hanging="360"/>
+      </w:pPr>
+      <w:rPr>
+        <w:rFonts w:ascii="Wingdings" w:hAnsi="Wingdings" w:hint="default"/>
+      </w:rPr>
+    </w:lvl>
+  </w:abstractNum>
+  <w:abstractNum w:abstractNumId="1">
+    <w:nsid w:val="72514ACB"/>
+    <w:multiLevelType w:val="hybridMultilevel"/>
+    <w:tmpl w:val="09FEB976"/>
+    <w:lvl w:ilvl="0" w:tplc="04090001">
+      <w:start w:val="1"/>
+      <w:numFmt w:val="bullet"/>
+      <w:lvlText w:val=""/>
+      <w:lvlJc w:val="left"/>
+      <w:pPr>
+        <w:ind w:left="720" w:hanging="360"/>
+      </w:pPr>
+      <w:rPr>
+        <w:rFonts w:ascii="Symbol" w:hAnsi="Symbol" w:hint="default"/>
+      </w:rPr>
+    </w:lvl>
+    <w:lvl w:ilvl="1" w:tplc="04090003" w:tentative="1">
+      <w:start w:val="1"/>
+      <w:numFmt w:val="bullet"/>
+      <w:lvlText w:val="o"/>
+      <w:lvlJc w:val="left"/>
+      <w:pPr>
+        <w:ind w:left="1440" w:hanging="360"/>
+      </w:pPr>
+      <w:rPr>
+        <w:rFonts w:ascii="Courier New" w:hAnsi="Courier New" w:cs="Courier New" w:hint="default"/>
+      </w:rPr>
+    </w:lvl>
+    <w:lvl w:ilvl="2" w:tplc="04090005" w:tentative="1">
+      <w:start w:val="1"/>
+      <w:numFmt w:val="bullet"/>
+      <w:lvlText w:val=""/>
+      <w:lvlJc w:val="left"/>
+      <w:pPr>
+        <w:ind w:left="2160" w:hanging="360"/>
+      </w:pPr>
+      <w:rPr>
+        <w:rFonts w:ascii="Wingdings" w:hAnsi="Wingdings" w:hint="default"/>
+      </w:rPr>
+    </w:lvl>
+    <w:lvl w:ilvl="3" w:tplc="04090001" w:tentative="1">
+      <w:start w:val="1"/>
+      <w:numFmt w:val="bullet"/>
+      <w:lvlText w:val=""/>
+      <w:lvlJc w:val="left"/>
+      <w:pPr>
+        <w:ind w:left="2880" w:hanging="360"/>
+      </w:pPr>
+      <w:rPr>
+        <w:rFonts w:ascii="Symbol" w:hAnsi="Symbol" w:hint="default"/>
+      </w:rPr>
+    </w:lvl>
+    <w:lvl w:ilvl="4" w:tplc="04090003" w:tentative="1">
+      <w:start w:val="1"/>
+      <w:numFmt w:val="bullet"/>
+      <w:lvlText w:val="o"/>
+      <w:lvlJc w:val="left"/>
+      <w:pPr>
+        <w:ind w:left="3600" w:hanging="360"/>
+      </w:pPr>
+      <w:rPr>
+        <w:rFonts w:ascii="Courier New" w:hAnsi="Courier New" w:cs="Courier New" w:hint="default"/>
+      </w:rPr>
+    </w:lvl>
+    <w:lvl w:ilvl="5" w:tplc="04090005" w:tentative="1">
+      <w:start w:val="1"/>
+      <w:numFmt w:val="bullet"/>
+      <w:lvlText w:val=""/>
+      <w:lvlJc w:val="left"/>
+      <w:pPr>
+        <w:ind w:left="4320" w:hanging="360"/>
+      </w:pPr>
+      <w:rPr>
+        <w:rFonts w:ascii="Wingdings" w:hAnsi="Wingdings" w:hint="default"/>
+      </w:rPr>
+    </w:lvl>
+    <w:lvl w:ilvl="6" w:tplc="04090001" w:tentative="1">
+      <w:start w:val="1"/>
+      <w:numFmt w:val="bullet"/>
+      <w:lvlText w:val=""/>
+      <w:lvlJc w:val="left"/>
+      <w:pPr>
+        <w:ind w:left="5040" w:hanging="360"/>
+      </w:pPr>
+      <w:rPr>
+        <w:rFonts w:ascii="Symbol" w:hAnsi="Symbol" w:hint="default"/>
+      </w:rPr>
+    </w:lvl>
+    <w:lvl w:ilvl="7" w:tplc="04090003" w:tentative="1">
+      <w:start w:val="1"/>
+      <w:numFmt w:val="bullet"/>
+      <w:lvlText w:val="o"/>
+      <w:lvlJc w:val="left"/>
+      <w:pPr>
+        <w:ind w:left="5760" w:hanging="360"/>
+      </w:pPr>
+      <w:rPr>
+        <w:rFonts w:ascii="Courier New" w:hAnsi="Courier New" w:cs="Courier New" w:hint="default"/>
+      </w:rPr>
+    </w:lvl>
+    <w:lvl w:ilvl="8" w:tplc="04090005" w:tentative="1">
+      <w:start w:val="1"/>
+      <w:numFmt w:val="bullet"/>
+      <w:lvlText w:val=""/>
+      <w:lvlJc w:val="left"/>
+      <w:pPr>
+        <w:ind w:left="6480" w:hanging="360"/>
+      </w:pPr>
+      <w:rPr>
+        <w:rFonts w:ascii="Wingdings" w:hAnsi="Wingdings" w:hint="default"/>
+      </w:rPr>
+    </w:lvl>
+  </w:abstractNum>
+  <w:num w:numId="1">
+    <w:abstractNumId w:val="0"/>
+  </w:num>
+  <w:num w:numId="2">
+    <w:abstractNumId w:val="1"/>
+  </w:num>
+</w:numbering>
 </file>
 
 <file path=word/styles.xml><?xml version="1.0" encoding="utf-8"?>
@@ -574,6 +1880,37 @@
     <w:name w:val="apple-converted-space"/>
     <w:basedOn w:val="DefaultParagraphFont"/>
     <w:rsid w:val="00E737CE"/>
+  </w:style>
+  <w:style w:type="paragraph" w:styleId="ListParagraph">
+    <w:name w:val="List Paragraph"/>
+    <w:basedOn w:val="Normal"/>
+    <w:uiPriority w:val="34"/>
+    <w:qFormat/>
+    <w:rsid w:val="00664714"/>
+    <w:pPr>
+      <w:ind w:left="720"/>
+      <w:contextualSpacing/>
+    </w:pPr>
+  </w:style>
+  <w:style w:type="character" w:customStyle="1" w:styleId="rubric">
+    <w:name w:val="rubric"/>
+    <w:basedOn w:val="DefaultParagraphFont"/>
+    <w:rsid w:val="00055CF8"/>
+  </w:style>
+  <w:style w:type="character" w:customStyle="1" w:styleId="definition">
+    <w:name w:val="definition"/>
+    <w:basedOn w:val="DefaultParagraphFont"/>
+    <w:rsid w:val="00055CF8"/>
+  </w:style>
+  <w:style w:type="character" w:customStyle="1" w:styleId="citation-publication">
+    <w:name w:val="citation-publication"/>
+    <w:basedOn w:val="DefaultParagraphFont"/>
+    <w:rsid w:val="00055CF8"/>
+  </w:style>
+  <w:style w:type="character" w:customStyle="1" w:styleId="doctype">
+    <w:name w:val="doctype"/>
+    <w:basedOn w:val="DefaultParagraphFont"/>
+    <w:rsid w:val="00055CF8"/>
   </w:style>
 </w:styles>
 </file>

</xml_diff>

<commit_message>
Commit 0004 i have added a background
</commit_message>
<xml_diff>
--- a/Computer Vision for Physical Security.docx
+++ b/Computer Vision for Physical Security.docx
@@ -1,6 +1,6 @@
 
 <file path=word/document.xml><?xml version="1.0" encoding="utf-8"?>
-<w:document xmlns:ve="http://schemas.openxmlformats.org/markup-compatibility/2006" xmlns:o="urn:schemas-microsoft-com:office:office" xmlns:r="http://schemas.openxmlformats.org/officeDocument/2006/relationships" xmlns:m="http://schemas.openxmlformats.org/officeDocument/2006/math" xmlns:v="urn:schemas-microsoft-com:vml" xmlns:wp="http://schemas.openxmlformats.org/drawingml/2006/wordprocessingDrawing" xmlns:w10="urn:schemas-microsoft-com:office:word" xmlns:w="http://schemas.openxmlformats.org/wordprocessingml/2006/main" xmlns:wne="http://schemas.microsoft.com/office/word/2006/wordml">
+<w:document xmlns:wpc="http://schemas.microsoft.com/office/word/2010/wordprocessingCanvas" xmlns:cx="http://schemas.microsoft.com/office/drawing/2014/chartex" xmlns:mc="http://schemas.openxmlformats.org/markup-compatibility/2006" xmlns:o="urn:schemas-microsoft-com:office:office" xmlns:r="http://schemas.openxmlformats.org/officeDocument/2006/relationships" xmlns:m="http://schemas.openxmlformats.org/officeDocument/2006/math" xmlns:v="urn:schemas-microsoft-com:vml" xmlns:wp14="http://schemas.microsoft.com/office/word/2010/wordprocessingDrawing" xmlns:wp="http://schemas.openxmlformats.org/drawingml/2006/wordprocessingDrawing" xmlns:w10="urn:schemas-microsoft-com:office:word" xmlns:w="http://schemas.openxmlformats.org/wordprocessingml/2006/main" xmlns:w14="http://schemas.microsoft.com/office/word/2010/wordml" xmlns:w15="http://schemas.microsoft.com/office/word/2012/wordml" xmlns:w16se="http://schemas.microsoft.com/office/word/2015/wordml/symex" xmlns:wpg="http://schemas.microsoft.com/office/word/2010/wordprocessingGroup" xmlns:wpi="http://schemas.microsoft.com/office/word/2010/wordprocessingInk" xmlns:wne="http://schemas.microsoft.com/office/word/2006/wordml" xmlns:wps="http://schemas.microsoft.com/office/word/2010/wordprocessingShape" mc:Ignorable="w14 w15 w16se wp14">
   <w:body>
     <w:p>
       <w:r>
@@ -748,7 +748,6 @@
         <w:t> </w:t>
       </w:r>
       <w:proofErr w:type="spellStart"/>
-      <w:proofErr w:type="gramStart"/>
       <w:r>
         <w:rPr>
           <w:rFonts w:ascii="Arial" w:eastAsia="Times New Roman" w:hAnsi="Arial" w:cs="Arial"/>
@@ -761,7 +760,6 @@
         <w:t>th</w:t>
       </w:r>
       <w:proofErr w:type="spellEnd"/>
-      <w:proofErr w:type="gramEnd"/>
       <w:r>
         <w:rPr>
           <w:rFonts w:ascii="Arial" w:eastAsia="Times New Roman" w:hAnsi="Arial" w:cs="Arial"/>
@@ -795,7 +793,6 @@
         </w:rPr>
       </w:pPr>
       <w:proofErr w:type="spellStart"/>
-      <w:proofErr w:type="gramStart"/>
       <w:r>
         <w:rPr>
           <w:rFonts w:ascii="Arial" w:eastAsia="Times New Roman" w:hAnsi="Arial" w:cs="Arial"/>
@@ -813,17 +810,27 @@
           <w:sz w:val="24"/>
           <w:szCs w:val="24"/>
         </w:rPr>
-        <w:t>, W.E.L., and J.L. Mundy.</w:t>
-      </w:r>
-      <w:proofErr w:type="gramEnd"/>
-      <w:r>
-        <w:rPr>
-          <w:rFonts w:ascii="Arial" w:eastAsia="Times New Roman" w:hAnsi="Arial" w:cs="Arial"/>
+        <w:t>, W.E.L., and J.L. Mundy. "Computer vision applications." </w:t>
+      </w:r>
+      <w:r>
+        <w:rPr>
+          <w:rFonts w:ascii="Arial" w:eastAsia="Times New Roman" w:hAnsi="Arial" w:cs="Arial"/>
+          <w:i/>
+          <w:iCs/>
           <w:color w:val="323232"/>
           <w:sz w:val="24"/>
           <w:szCs w:val="24"/>
         </w:rPr>
-        <w:t xml:space="preserve"> "Computer vision applications." </w:t>
+        <w:t>Communications of the ACM</w:t>
+      </w:r>
+      <w:r>
+        <w:rPr>
+          <w:rFonts w:ascii="Arial" w:eastAsia="Times New Roman" w:hAnsi="Arial" w:cs="Arial"/>
+          <w:color w:val="323232"/>
+          <w:sz w:val="24"/>
+          <w:szCs w:val="24"/>
+        </w:rPr>
+        <w:t>, Mar. 1994, p. 45+.</w:t>
       </w:r>
       <w:r>
         <w:rPr>
@@ -834,41 +841,8 @@
           <w:sz w:val="24"/>
           <w:szCs w:val="24"/>
         </w:rPr>
-        <w:t>Communications of the ACM</w:t>
-      </w:r>
-      <w:r>
-        <w:rPr>
-          <w:rFonts w:ascii="Arial" w:eastAsia="Times New Roman" w:hAnsi="Arial" w:cs="Arial"/>
-          <w:color w:val="323232"/>
-          <w:sz w:val="24"/>
-          <w:szCs w:val="24"/>
-        </w:rPr>
-        <w:t>, Mar. 1994, p. 45+.</w:t>
-      </w:r>
-      <w:r>
-        <w:rPr>
-          <w:rFonts w:ascii="Arial" w:eastAsia="Times New Roman" w:hAnsi="Arial" w:cs="Arial"/>
-          <w:i/>
-          <w:iCs/>
-          <w:color w:val="323232"/>
-          <w:sz w:val="24"/>
-          <w:szCs w:val="24"/>
-        </w:rPr>
-        <w:t xml:space="preserve">Academic </w:t>
-      </w:r>
-      <w:proofErr w:type="spellStart"/>
-      <w:r>
-        <w:rPr>
-          <w:rFonts w:ascii="Arial" w:eastAsia="Times New Roman" w:hAnsi="Arial" w:cs="Arial"/>
-          <w:i/>
-          <w:iCs/>
-          <w:color w:val="323232"/>
-          <w:sz w:val="24"/>
-          <w:szCs w:val="24"/>
-        </w:rPr>
-        <w:t>OneFile</w:t>
-      </w:r>
-      <w:proofErr w:type="spellEnd"/>
+        <w:t>Academic OneFile</w:t>
+      </w:r>
       <w:r>
         <w:rPr>
           <w:rFonts w:ascii="Arial" w:eastAsia="Times New Roman" w:hAnsi="Arial" w:cs="Arial"/>
@@ -1018,6 +992,14 @@
         </w:rPr>
         <w:t>limited memory-cannot remember a quickly flashed image</w:t>
       </w:r>
+      <w:r>
+        <w:rPr>
+          <w:rFonts w:ascii="Arial" w:hAnsi="Arial" w:cs="Arial"/>
+          <w:color w:val="222222"/>
+          <w:shd w:val="clear" w:color="auto" w:fill="FFFFFF"/>
+        </w:rPr>
+        <w:t xml:space="preserve"> </w:t>
+      </w:r>
     </w:p>
     <w:p>
       <w:pPr>
@@ -1032,23 +1014,21 @@
           <w:shd w:val="clear" w:color="auto" w:fill="FFFFFF"/>
         </w:rPr>
       </w:pPr>
-      <w:proofErr w:type="gramStart"/>
-      <w:r>
-        <w:rPr>
-          <w:rFonts w:ascii="Arial" w:hAnsi="Arial" w:cs="Arial"/>
-          <w:color w:val="222222"/>
-          <w:shd w:val="clear" w:color="auto" w:fill="FFFFFF"/>
-        </w:rPr>
-        <w:t>limited</w:t>
-      </w:r>
-      <w:proofErr w:type="gramEnd"/>
-      <w:r>
-        <w:rPr>
-          <w:rFonts w:ascii="Arial" w:hAnsi="Arial" w:cs="Arial"/>
-          <w:color w:val="222222"/>
-          <w:shd w:val="clear" w:color="auto" w:fill="FFFFFF"/>
-        </w:rPr>
-        <w:t xml:space="preserve"> to visible spectrum</w:t>
+      <w:r>
+        <w:rPr>
+          <w:rFonts w:ascii="Arial" w:hAnsi="Arial" w:cs="Arial"/>
+          <w:color w:val="222222"/>
+          <w:shd w:val="clear" w:color="auto" w:fill="FFFFFF"/>
+        </w:rPr>
+        <w:t>limited to visible spectrum</w:t>
+      </w:r>
+      <w:r>
+        <w:rPr>
+          <w:rFonts w:ascii="Arial" w:hAnsi="Arial" w:cs="Arial"/>
+          <w:color w:val="222222"/>
+          <w:shd w:val="clear" w:color="auto" w:fill="FFFFFF"/>
+        </w:rPr>
+        <w:t xml:space="preserve"> </w:t>
       </w:r>
       <w:r>
         <w:rPr>
@@ -1094,7 +1074,6 @@
         </w:rPr>
         <w:t xml:space="preserve">is the portion of the </w:t>
       </w:r>
-      <w:proofErr w:type="spellStart"/>
       <w:r>
         <w:rPr>
           <w:rFonts w:ascii="Arial" w:hAnsi="Arial" w:cs="Arial"/>
@@ -1111,9 +1090,8 @@
           <w:color w:val="222222"/>
           <w:shd w:val="clear" w:color="auto" w:fill="FFFFFF"/>
         </w:rPr>
-        <w:t>spectrum</w:t>
-      </w:r>
-      <w:proofErr w:type="spellEnd"/>
+        <w:t xml:space="preserve"> spectrum</w:t>
+      </w:r>
       <w:r>
         <w:rPr>
           <w:rStyle w:val="apple-converted-space"/>
@@ -1184,7 +1162,19 @@
           <w:color w:val="222222"/>
           <w:shd w:val="clear" w:color="auto" w:fill="FFFFFF"/>
         </w:rPr>
-        <w:t>visible</w:t>
+        <w:t>visib</w:t>
+      </w:r>
+      <w:bookmarkStart w:id="0" w:name="_GoBack"/>
+      <w:bookmarkEnd w:id="0"/>
+      <w:r>
+        <w:rPr>
+          <w:rFonts w:ascii="Arial" w:hAnsi="Arial" w:cs="Arial"/>
+          <w:b/>
+          <w:bCs/>
+          <w:color w:val="222222"/>
+          <w:shd w:val="clear" w:color="auto" w:fill="FFFFFF"/>
+        </w:rPr>
+        <w:t>le</w:t>
       </w:r>
       <w:r>
         <w:rPr>
@@ -1224,17 +1214,8 @@
           <w:shd w:val="clear" w:color="auto" w:fill="FFFFFF"/>
         </w:rPr>
         <w:br/>
-      </w:r>
-      <w:proofErr w:type="gramStart"/>
-      <w:r>
-        <w:rPr>
-          <w:rFonts w:ascii="Arial" w:hAnsi="Arial" w:cs="Arial"/>
-          <w:color w:val="222222"/>
-          <w:shd w:val="clear" w:color="auto" w:fill="FFFFFF"/>
-        </w:rPr>
         <w:t>illusion</w:t>
       </w:r>
-      <w:proofErr w:type="gramEnd"/>
       <w:r>
         <w:rPr>
           <w:rFonts w:ascii="Arial" w:hAnsi="Arial" w:cs="Arial"/>
@@ -1451,8 +1432,8 @@
 </file>
 
 <file path=word/numbering.xml><?xml version="1.0" encoding="utf-8"?>
-<w:numbering xmlns:ve="http://schemas.openxmlformats.org/markup-compatibility/2006" xmlns:o="urn:schemas-microsoft-com:office:office" xmlns:r="http://schemas.openxmlformats.org/officeDocument/2006/relationships" xmlns:m="http://schemas.openxmlformats.org/officeDocument/2006/math" xmlns:v="urn:schemas-microsoft-com:vml" xmlns:wp="http://schemas.openxmlformats.org/drawingml/2006/wordprocessingDrawing" xmlns:w10="urn:schemas-microsoft-com:office:word" xmlns:w="http://schemas.openxmlformats.org/wordprocessingml/2006/main" xmlns:wne="http://schemas.microsoft.com/office/word/2006/wordml">
-  <w:abstractNum w:abstractNumId="0">
+<w:numbering xmlns:wpc="http://schemas.microsoft.com/office/word/2010/wordprocessingCanvas" xmlns:cx="http://schemas.microsoft.com/office/drawing/2014/chartex" xmlns:mc="http://schemas.openxmlformats.org/markup-compatibility/2006" xmlns:o="urn:schemas-microsoft-com:office:office" xmlns:r="http://schemas.openxmlformats.org/officeDocument/2006/relationships" xmlns:m="http://schemas.openxmlformats.org/officeDocument/2006/math" xmlns:v="urn:schemas-microsoft-com:vml" xmlns:wp14="http://schemas.microsoft.com/office/word/2010/wordprocessingDrawing" xmlns:wp="http://schemas.openxmlformats.org/drawingml/2006/wordprocessingDrawing" xmlns:w10="urn:schemas-microsoft-com:office:word" xmlns:w="http://schemas.openxmlformats.org/wordprocessingml/2006/main" xmlns:w14="http://schemas.microsoft.com/office/word/2010/wordml" xmlns:w15="http://schemas.microsoft.com/office/word/2012/wordml" xmlns:w16se="http://schemas.microsoft.com/office/word/2015/wordml/symex" xmlns:wpg="http://schemas.microsoft.com/office/word/2010/wordprocessingGroup" xmlns:wpi="http://schemas.microsoft.com/office/word/2010/wordprocessingInk" xmlns:wne="http://schemas.microsoft.com/office/word/2006/wordml" xmlns:wps="http://schemas.microsoft.com/office/word/2010/wordprocessingShape" mc:Ignorable="w14 w15 w16se wp14">
+  <w:abstractNum w:abstractNumId="0" w15:restartNumberingAfterBreak="0">
     <w:nsid w:val="0BCC36C9"/>
     <w:multiLevelType w:val="hybridMultilevel"/>
     <w:tmpl w:val="D4427B86"/>
@@ -1565,7 +1546,7 @@
       </w:rPr>
     </w:lvl>
   </w:abstractNum>
-  <w:abstractNum w:abstractNumId="1">
+  <w:abstractNum w:abstractNumId="1" w15:restartNumberingAfterBreak="0">
     <w:nsid w:val="72514ACB"/>
     <w:multiLevelType w:val="hybridMultilevel"/>
     <w:tmpl w:val="09FEB976"/>
@@ -1688,7 +1669,7 @@
 </file>
 
 <file path=word/styles.xml><?xml version="1.0" encoding="utf-8"?>
-<w:styles xmlns:r="http://schemas.openxmlformats.org/officeDocument/2006/relationships" xmlns:w="http://schemas.openxmlformats.org/wordprocessingml/2006/main">
+<w:styles xmlns:mc="http://schemas.openxmlformats.org/markup-compatibility/2006" xmlns:r="http://schemas.openxmlformats.org/officeDocument/2006/relationships" xmlns:w="http://schemas.openxmlformats.org/wordprocessingml/2006/main" xmlns:w14="http://schemas.microsoft.com/office/word/2010/wordml" xmlns:w15="http://schemas.microsoft.com/office/word/2012/wordml" xmlns:w16se="http://schemas.microsoft.com/office/word/2015/wordml/symex" mc:Ignorable="w14 w15 w16se">
   <w:docDefaults>
     <w:rPrDefault>
       <w:rPr>
@@ -1704,144 +1685,378 @@
       </w:pPr>
     </w:pPrDefault>
   </w:docDefaults>
-  <w:latentStyles w:defLockedState="0" w:defUIPriority="99" w:defSemiHidden="1" w:defUnhideWhenUsed="1" w:defQFormat="0" w:count="267">
-    <w:lsdException w:name="Normal" w:semiHidden="0" w:uiPriority="0" w:unhideWhenUsed="0" w:qFormat="1"/>
-    <w:lsdException w:name="heading 1" w:semiHidden="0" w:uiPriority="9" w:unhideWhenUsed="0" w:qFormat="1"/>
-    <w:lsdException w:name="heading 2" w:uiPriority="9" w:qFormat="1"/>
-    <w:lsdException w:name="heading 3" w:uiPriority="9" w:qFormat="1"/>
-    <w:lsdException w:name="heading 4" w:uiPriority="9" w:qFormat="1"/>
-    <w:lsdException w:name="heading 5" w:uiPriority="9" w:qFormat="1"/>
-    <w:lsdException w:name="heading 6" w:uiPriority="9" w:qFormat="1"/>
-    <w:lsdException w:name="heading 7" w:uiPriority="9" w:qFormat="1"/>
-    <w:lsdException w:name="heading 8" w:uiPriority="9" w:qFormat="1"/>
-    <w:lsdException w:name="heading 9" w:uiPriority="9" w:qFormat="1"/>
-    <w:lsdException w:name="toc 1" w:uiPriority="39"/>
-    <w:lsdException w:name="toc 2" w:uiPriority="39"/>
-    <w:lsdException w:name="toc 3" w:uiPriority="39"/>
-    <w:lsdException w:name="toc 4" w:uiPriority="39"/>
-    <w:lsdException w:name="toc 5" w:uiPriority="39"/>
-    <w:lsdException w:name="toc 6" w:uiPriority="39"/>
-    <w:lsdException w:name="toc 7" w:uiPriority="39"/>
-    <w:lsdException w:name="toc 8" w:uiPriority="39"/>
-    <w:lsdException w:name="toc 9" w:uiPriority="39"/>
-    <w:lsdException w:name="caption" w:uiPriority="35" w:qFormat="1"/>
-    <w:lsdException w:name="Title" w:semiHidden="0" w:uiPriority="10" w:unhideWhenUsed="0" w:qFormat="1"/>
-    <w:lsdException w:name="Default Paragraph Font" w:uiPriority="1"/>
-    <w:lsdException w:name="Subtitle" w:semiHidden="0" w:uiPriority="11" w:unhideWhenUsed="0" w:qFormat="1"/>
-    <w:lsdException w:name="Strong" w:semiHidden="0" w:uiPriority="22" w:unhideWhenUsed="0" w:qFormat="1"/>
-    <w:lsdException w:name="Emphasis" w:semiHidden="0" w:uiPriority="20" w:unhideWhenUsed="0" w:qFormat="1"/>
-    <w:lsdException w:name="Table Grid" w:semiHidden="0" w:uiPriority="39" w:unhideWhenUsed="0"/>
-    <w:lsdException w:name="Placeholder Text" w:unhideWhenUsed="0"/>
-    <w:lsdException w:name="No Spacing" w:semiHidden="0" w:uiPriority="1" w:unhideWhenUsed="0" w:qFormat="1"/>
-    <w:lsdException w:name="Light Shading" w:semiHidden="0" w:uiPriority="60" w:unhideWhenUsed="0"/>
-    <w:lsdException w:name="Light List" w:semiHidden="0" w:uiPriority="61" w:unhideWhenUsed="0"/>
-    <w:lsdException w:name="Light Grid" w:semiHidden="0" w:uiPriority="62" w:unhideWhenUsed="0"/>
-    <w:lsdException w:name="Medium Shading 1" w:semiHidden="0" w:uiPriority="63" w:unhideWhenUsed="0"/>
-    <w:lsdException w:name="Medium Shading 2" w:semiHidden="0" w:uiPriority="64" w:unhideWhenUsed="0"/>
-    <w:lsdException w:name="Medium List 1" w:semiHidden="0" w:uiPriority="65" w:unhideWhenUsed="0"/>
-    <w:lsdException w:name="Medium List 2" w:semiHidden="0" w:uiPriority="66" w:unhideWhenUsed="0"/>
-    <w:lsdException w:name="Medium Grid 1" w:semiHidden="0" w:uiPriority="67" w:unhideWhenUsed="0"/>
-    <w:lsdException w:name="Medium Grid 2" w:semiHidden="0" w:uiPriority="68" w:unhideWhenUsed="0"/>
-    <w:lsdException w:name="Medium Grid 3" w:semiHidden="0" w:uiPriority="69" w:unhideWhenUsed="0"/>
-    <w:lsdException w:name="Dark List" w:semiHidden="0" w:uiPriority="70" w:unhideWhenUsed="0"/>
-    <w:lsdException w:name="Colorful Shading" w:semiHidden="0" w:uiPriority="71" w:unhideWhenUsed="0"/>
-    <w:lsdException w:name="Colorful List" w:semiHidden="0" w:uiPriority="72" w:unhideWhenUsed="0"/>
-    <w:lsdException w:name="Colorful Grid" w:semiHidden="0" w:uiPriority="73" w:unhideWhenUsed="0"/>
-    <w:lsdException w:name="Light Shading Accent 1" w:semiHidden="0" w:uiPriority="60" w:unhideWhenUsed="0"/>
-    <w:lsdException w:name="Light List Accent 1" w:semiHidden="0" w:uiPriority="61" w:unhideWhenUsed="0"/>
-    <w:lsdException w:name="Light Grid Accent 1" w:semiHidden="0" w:uiPriority="62" w:unhideWhenUsed="0"/>
-    <w:lsdException w:name="Medium Shading 1 Accent 1" w:semiHidden="0" w:uiPriority="63" w:unhideWhenUsed="0"/>
-    <w:lsdException w:name="Medium Shading 2 Accent 1" w:semiHidden="0" w:uiPriority="64" w:unhideWhenUsed="0"/>
-    <w:lsdException w:name="Medium List 1 Accent 1" w:semiHidden="0" w:uiPriority="65" w:unhideWhenUsed="0"/>
-    <w:lsdException w:name="Revision" w:unhideWhenUsed="0"/>
-    <w:lsdException w:name="List Paragraph" w:semiHidden="0" w:uiPriority="34" w:unhideWhenUsed="0" w:qFormat="1"/>
-    <w:lsdException w:name="Quote" w:semiHidden="0" w:uiPriority="29" w:unhideWhenUsed="0" w:qFormat="1"/>
-    <w:lsdException w:name="Intense Quote" w:semiHidden="0" w:uiPriority="30" w:unhideWhenUsed="0" w:qFormat="1"/>
-    <w:lsdException w:name="Medium List 2 Accent 1" w:semiHidden="0" w:uiPriority="66" w:unhideWhenUsed="0"/>
-    <w:lsdException w:name="Medium Grid 1 Accent 1" w:semiHidden="0" w:uiPriority="67" w:unhideWhenUsed="0"/>
-    <w:lsdException w:name="Medium Grid 2 Accent 1" w:semiHidden="0" w:uiPriority="68" w:unhideWhenUsed="0"/>
-    <w:lsdException w:name="Medium Grid 3 Accent 1" w:semiHidden="0" w:uiPriority="69" w:unhideWhenUsed="0"/>
-    <w:lsdException w:name="Dark List Accent 1" w:semiHidden="0" w:uiPriority="70" w:unhideWhenUsed="0"/>
-    <w:lsdException w:name="Colorful Shading Accent 1" w:semiHidden="0" w:uiPriority="71" w:unhideWhenUsed="0"/>
-    <w:lsdException w:name="Colorful List Accent 1" w:semiHidden="0" w:uiPriority="72" w:unhideWhenUsed="0"/>
-    <w:lsdException w:name="Colorful Grid Accent 1" w:semiHidden="0" w:uiPriority="73" w:unhideWhenUsed="0"/>
-    <w:lsdException w:name="Light Shading Accent 2" w:semiHidden="0" w:uiPriority="60" w:unhideWhenUsed="0"/>
-    <w:lsdException w:name="Light List Accent 2" w:semiHidden="0" w:uiPriority="61" w:unhideWhenUsed="0"/>
-    <w:lsdException w:name="Light Grid Accent 2" w:semiHidden="0" w:uiPriority="62" w:unhideWhenUsed="0"/>
-    <w:lsdException w:name="Medium Shading 1 Accent 2" w:semiHidden="0" w:uiPriority="63" w:unhideWhenUsed="0"/>
-    <w:lsdException w:name="Medium Shading 2 Accent 2" w:semiHidden="0" w:uiPriority="64" w:unhideWhenUsed="0"/>
-    <w:lsdException w:name="Medium List 1 Accent 2" w:semiHidden="0" w:uiPriority="65" w:unhideWhenUsed="0"/>
-    <w:lsdException w:name="Medium List 2 Accent 2" w:semiHidden="0" w:uiPriority="66" w:unhideWhenUsed="0"/>
-    <w:lsdException w:name="Medium Grid 1 Accent 2" w:semiHidden="0" w:uiPriority="67" w:unhideWhenUsed="0"/>
-    <w:lsdException w:name="Medium Grid 2 Accent 2" w:semiHidden="0" w:uiPriority="68" w:unhideWhenUsed="0"/>
-    <w:lsdException w:name="Medium Grid 3 Accent 2" w:semiHidden="0" w:uiPriority="69" w:unhideWhenUsed="0"/>
-    <w:lsdException w:name="Dark List Accent 2" w:semiHidden="0" w:uiPriority="70" w:unhideWhenUsed="0"/>
-    <w:lsdException w:name="Colorful Shading Accent 2" w:semiHidden="0" w:uiPriority="71" w:unhideWhenUsed="0"/>
-    <w:lsdException w:name="Colorful List Accent 2" w:semiHidden="0" w:uiPriority="72" w:unhideWhenUsed="0"/>
-    <w:lsdException w:name="Colorful Grid Accent 2" w:semiHidden="0" w:uiPriority="73" w:unhideWhenUsed="0"/>
-    <w:lsdException w:name="Light Shading Accent 3" w:semiHidden="0" w:uiPriority="60" w:unhideWhenUsed="0"/>
-    <w:lsdException w:name="Light List Accent 3" w:semiHidden="0" w:uiPriority="61" w:unhideWhenUsed="0"/>
-    <w:lsdException w:name="Light Grid Accent 3" w:semiHidden="0" w:uiPriority="62" w:unhideWhenUsed="0"/>
-    <w:lsdException w:name="Medium Shading 1 Accent 3" w:semiHidden="0" w:uiPriority="63" w:unhideWhenUsed="0"/>
-    <w:lsdException w:name="Medium Shading 2 Accent 3" w:semiHidden="0" w:uiPriority="64" w:unhideWhenUsed="0"/>
-    <w:lsdException w:name="Medium List 1 Accent 3" w:semiHidden="0" w:uiPriority="65" w:unhideWhenUsed="0"/>
-    <w:lsdException w:name="Medium List 2 Accent 3" w:semiHidden="0" w:uiPriority="66" w:unhideWhenUsed="0"/>
-    <w:lsdException w:name="Medium Grid 1 Accent 3" w:semiHidden="0" w:uiPriority="67" w:unhideWhenUsed="0"/>
-    <w:lsdException w:name="Medium Grid 2 Accent 3" w:semiHidden="0" w:uiPriority="68" w:unhideWhenUsed="0"/>
-    <w:lsdException w:name="Medium Grid 3 Accent 3" w:semiHidden="0" w:uiPriority="69" w:unhideWhenUsed="0"/>
-    <w:lsdException w:name="Dark List Accent 3" w:semiHidden="0" w:uiPriority="70" w:unhideWhenUsed="0"/>
-    <w:lsdException w:name="Colorful Shading Accent 3" w:semiHidden="0" w:uiPriority="71" w:unhideWhenUsed="0"/>
-    <w:lsdException w:name="Colorful List Accent 3" w:semiHidden="0" w:uiPriority="72" w:unhideWhenUsed="0"/>
-    <w:lsdException w:name="Colorful Grid Accent 3" w:semiHidden="0" w:uiPriority="73" w:unhideWhenUsed="0"/>
-    <w:lsdException w:name="Light Shading Accent 4" w:semiHidden="0" w:uiPriority="60" w:unhideWhenUsed="0"/>
-    <w:lsdException w:name="Light List Accent 4" w:semiHidden="0" w:uiPriority="61" w:unhideWhenUsed="0"/>
-    <w:lsdException w:name="Light Grid Accent 4" w:semiHidden="0" w:uiPriority="62" w:unhideWhenUsed="0"/>
-    <w:lsdException w:name="Medium Shading 1 Accent 4" w:semiHidden="0" w:uiPriority="63" w:unhideWhenUsed="0"/>
-    <w:lsdException w:name="Medium Shading 2 Accent 4" w:semiHidden="0" w:uiPriority="64" w:unhideWhenUsed="0"/>
-    <w:lsdException w:name="Medium List 1 Accent 4" w:semiHidden="0" w:uiPriority="65" w:unhideWhenUsed="0"/>
-    <w:lsdException w:name="Medium List 2 Accent 4" w:semiHidden="0" w:uiPriority="66" w:unhideWhenUsed="0"/>
-    <w:lsdException w:name="Medium Grid 1 Accent 4" w:semiHidden="0" w:uiPriority="67" w:unhideWhenUsed="0"/>
-    <w:lsdException w:name="Medium Grid 2 Accent 4" w:semiHidden="0" w:uiPriority="68" w:unhideWhenUsed="0"/>
-    <w:lsdException w:name="Medium Grid 3 Accent 4" w:semiHidden="0" w:uiPriority="69" w:unhideWhenUsed="0"/>
-    <w:lsdException w:name="Dark List Accent 4" w:semiHidden="0" w:uiPriority="70" w:unhideWhenUsed="0"/>
-    <w:lsdException w:name="Colorful Shading Accent 4" w:semiHidden="0" w:uiPriority="71" w:unhideWhenUsed="0"/>
-    <w:lsdException w:name="Colorful List Accent 4" w:semiHidden="0" w:uiPriority="72" w:unhideWhenUsed="0"/>
-    <w:lsdException w:name="Colorful Grid Accent 4" w:semiHidden="0" w:uiPriority="73" w:unhideWhenUsed="0"/>
-    <w:lsdException w:name="Light Shading Accent 5" w:semiHidden="0" w:uiPriority="60" w:unhideWhenUsed="0"/>
-    <w:lsdException w:name="Light List Accent 5" w:semiHidden="0" w:uiPriority="61" w:unhideWhenUsed="0"/>
-    <w:lsdException w:name="Light Grid Accent 5" w:semiHidden="0" w:uiPriority="62" w:unhideWhenUsed="0"/>
-    <w:lsdException w:name="Medium Shading 1 Accent 5" w:semiHidden="0" w:uiPriority="63" w:unhideWhenUsed="0"/>
-    <w:lsdException w:name="Medium Shading 2 Accent 5" w:semiHidden="0" w:uiPriority="64" w:unhideWhenUsed="0"/>
-    <w:lsdException w:name="Medium List 1 Accent 5" w:semiHidden="0" w:uiPriority="65" w:unhideWhenUsed="0"/>
-    <w:lsdException w:name="Medium List 2 Accent 5" w:semiHidden="0" w:uiPriority="66" w:unhideWhenUsed="0"/>
-    <w:lsdException w:name="Medium Grid 1 Accent 5" w:semiHidden="0" w:uiPriority="67" w:unhideWhenUsed="0"/>
-    <w:lsdException w:name="Medium Grid 2 Accent 5" w:semiHidden="0" w:uiPriority="68" w:unhideWhenUsed="0"/>
-    <w:lsdException w:name="Medium Grid 3 Accent 5" w:semiHidden="0" w:uiPriority="69" w:unhideWhenUsed="0"/>
-    <w:lsdException w:name="Dark List Accent 5" w:semiHidden="0" w:uiPriority="70" w:unhideWhenUsed="0"/>
-    <w:lsdException w:name="Colorful Shading Accent 5" w:semiHidden="0" w:uiPriority="71" w:unhideWhenUsed="0"/>
-    <w:lsdException w:name="Colorful List Accent 5" w:semiHidden="0" w:uiPriority="72" w:unhideWhenUsed="0"/>
-    <w:lsdException w:name="Colorful Grid Accent 5" w:semiHidden="0" w:uiPriority="73" w:unhideWhenUsed="0"/>
-    <w:lsdException w:name="Light Shading Accent 6" w:semiHidden="0" w:uiPriority="60" w:unhideWhenUsed="0"/>
-    <w:lsdException w:name="Light List Accent 6" w:semiHidden="0" w:uiPriority="61" w:unhideWhenUsed="0"/>
-    <w:lsdException w:name="Light Grid Accent 6" w:semiHidden="0" w:uiPriority="62" w:unhideWhenUsed="0"/>
-    <w:lsdException w:name="Medium Shading 1 Accent 6" w:semiHidden="0" w:uiPriority="63" w:unhideWhenUsed="0"/>
-    <w:lsdException w:name="Medium Shading 2 Accent 6" w:semiHidden="0" w:uiPriority="64" w:unhideWhenUsed="0"/>
-    <w:lsdException w:name="Medium List 1 Accent 6" w:semiHidden="0" w:uiPriority="65" w:unhideWhenUsed="0"/>
-    <w:lsdException w:name="Medium List 2 Accent 6" w:semiHidden="0" w:uiPriority="66" w:unhideWhenUsed="0"/>
-    <w:lsdException w:name="Medium Grid 1 Accent 6" w:semiHidden="0" w:uiPriority="67" w:unhideWhenUsed="0"/>
-    <w:lsdException w:name="Medium Grid 2 Accent 6" w:semiHidden="0" w:uiPriority="68" w:unhideWhenUsed="0"/>
-    <w:lsdException w:name="Medium Grid 3 Accent 6" w:semiHidden="0" w:uiPriority="69" w:unhideWhenUsed="0"/>
-    <w:lsdException w:name="Dark List Accent 6" w:semiHidden="0" w:uiPriority="70" w:unhideWhenUsed="0"/>
-    <w:lsdException w:name="Colorful Shading Accent 6" w:semiHidden="0" w:uiPriority="71" w:unhideWhenUsed="0"/>
-    <w:lsdException w:name="Colorful List Accent 6" w:semiHidden="0" w:uiPriority="72" w:unhideWhenUsed="0"/>
-    <w:lsdException w:name="Colorful Grid Accent 6" w:semiHidden="0" w:uiPriority="73" w:unhideWhenUsed="0"/>
-    <w:lsdException w:name="Subtle Emphasis" w:semiHidden="0" w:uiPriority="19" w:unhideWhenUsed="0" w:qFormat="1"/>
-    <w:lsdException w:name="Intense Emphasis" w:semiHidden="0" w:uiPriority="21" w:unhideWhenUsed="0" w:qFormat="1"/>
-    <w:lsdException w:name="Subtle Reference" w:semiHidden="0" w:uiPriority="31" w:unhideWhenUsed="0" w:qFormat="1"/>
-    <w:lsdException w:name="Intense Reference" w:semiHidden="0" w:uiPriority="32" w:unhideWhenUsed="0" w:qFormat="1"/>
-    <w:lsdException w:name="Book Title" w:semiHidden="0" w:uiPriority="33" w:unhideWhenUsed="0" w:qFormat="1"/>
-    <w:lsdException w:name="Bibliography" w:uiPriority="37"/>
-    <w:lsdException w:name="TOC Heading" w:uiPriority="39" w:qFormat="1"/>
+  <w:latentStyles w:defLockedState="0" w:defUIPriority="99" w:defSemiHidden="0" w:defUnhideWhenUsed="0" w:defQFormat="0" w:count="371">
+    <w:lsdException w:name="Normal" w:uiPriority="0" w:qFormat="1"/>
+    <w:lsdException w:name="heading 1" w:uiPriority="9" w:qFormat="1"/>
+    <w:lsdException w:name="heading 2" w:semiHidden="1" w:uiPriority="9" w:unhideWhenUsed="1" w:qFormat="1"/>
+    <w:lsdException w:name="heading 3" w:semiHidden="1" w:uiPriority="9" w:unhideWhenUsed="1" w:qFormat="1"/>
+    <w:lsdException w:name="heading 4" w:semiHidden="1" w:uiPriority="9" w:unhideWhenUsed="1" w:qFormat="1"/>
+    <w:lsdException w:name="heading 5" w:semiHidden="1" w:uiPriority="9" w:unhideWhenUsed="1" w:qFormat="1"/>
+    <w:lsdException w:name="heading 6" w:semiHidden="1" w:uiPriority="9" w:unhideWhenUsed="1" w:qFormat="1"/>
+    <w:lsdException w:name="heading 7" w:semiHidden="1" w:uiPriority="9" w:unhideWhenUsed="1" w:qFormat="1"/>
+    <w:lsdException w:name="heading 8" w:semiHidden="1" w:uiPriority="9" w:unhideWhenUsed="1" w:qFormat="1"/>
+    <w:lsdException w:name="heading 9" w:semiHidden="1" w:uiPriority="9" w:unhideWhenUsed="1" w:qFormat="1"/>
+    <w:lsdException w:name="index 1" w:semiHidden="1" w:unhideWhenUsed="1"/>
+    <w:lsdException w:name="index 2" w:semiHidden="1" w:unhideWhenUsed="1"/>
+    <w:lsdException w:name="index 3" w:semiHidden="1" w:unhideWhenUsed="1"/>
+    <w:lsdException w:name="index 4" w:semiHidden="1" w:unhideWhenUsed="1"/>
+    <w:lsdException w:name="index 5" w:semiHidden="1" w:unhideWhenUsed="1"/>
+    <w:lsdException w:name="index 6" w:semiHidden="1" w:unhideWhenUsed="1"/>
+    <w:lsdException w:name="index 7" w:semiHidden="1" w:unhideWhenUsed="1"/>
+    <w:lsdException w:name="index 8" w:semiHidden="1" w:unhideWhenUsed="1"/>
+    <w:lsdException w:name="index 9" w:semiHidden="1" w:unhideWhenUsed="1"/>
+    <w:lsdException w:name="toc 1" w:semiHidden="1" w:uiPriority="39" w:unhideWhenUsed="1"/>
+    <w:lsdException w:name="toc 2" w:semiHidden="1" w:uiPriority="39" w:unhideWhenUsed="1"/>
+    <w:lsdException w:name="toc 3" w:semiHidden="1" w:uiPriority="39" w:unhideWhenUsed="1"/>
+    <w:lsdException w:name="toc 4" w:semiHidden="1" w:uiPriority="39" w:unhideWhenUsed="1"/>
+    <w:lsdException w:name="toc 5" w:semiHidden="1" w:uiPriority="39" w:unhideWhenUsed="1"/>
+    <w:lsdException w:name="toc 6" w:semiHidden="1" w:uiPriority="39" w:unhideWhenUsed="1"/>
+    <w:lsdException w:name="toc 7" w:semiHidden="1" w:uiPriority="39" w:unhideWhenUsed="1"/>
+    <w:lsdException w:name="toc 8" w:semiHidden="1" w:uiPriority="39" w:unhideWhenUsed="1"/>
+    <w:lsdException w:name="toc 9" w:semiHidden="1" w:uiPriority="39" w:unhideWhenUsed="1"/>
+    <w:lsdException w:name="Normal Indent" w:semiHidden="1" w:unhideWhenUsed="1"/>
+    <w:lsdException w:name="footnote text" w:semiHidden="1" w:unhideWhenUsed="1"/>
+    <w:lsdException w:name="annotation text" w:semiHidden="1" w:unhideWhenUsed="1"/>
+    <w:lsdException w:name="header" w:semiHidden="1" w:unhideWhenUsed="1"/>
+    <w:lsdException w:name="footer" w:semiHidden="1" w:unhideWhenUsed="1"/>
+    <w:lsdException w:name="index heading" w:semiHidden="1" w:unhideWhenUsed="1"/>
+    <w:lsdException w:name="caption" w:semiHidden="1" w:uiPriority="35" w:unhideWhenUsed="1" w:qFormat="1"/>
+    <w:lsdException w:name="table of figures" w:semiHidden="1" w:unhideWhenUsed="1"/>
+    <w:lsdException w:name="envelope address" w:semiHidden="1" w:unhideWhenUsed="1"/>
+    <w:lsdException w:name="envelope return" w:semiHidden="1" w:unhideWhenUsed="1"/>
+    <w:lsdException w:name="footnote reference" w:semiHidden="1" w:unhideWhenUsed="1"/>
+    <w:lsdException w:name="annotation reference" w:semiHidden="1" w:unhideWhenUsed="1"/>
+    <w:lsdException w:name="line number" w:semiHidden="1" w:unhideWhenUsed="1"/>
+    <w:lsdException w:name="page number" w:semiHidden="1" w:unhideWhenUsed="1"/>
+    <w:lsdException w:name="endnote reference" w:semiHidden="1" w:unhideWhenUsed="1"/>
+    <w:lsdException w:name="endnote text" w:semiHidden="1" w:unhideWhenUsed="1"/>
+    <w:lsdException w:name="table of authorities" w:semiHidden="1" w:unhideWhenUsed="1"/>
+    <w:lsdException w:name="macro" w:semiHidden="1" w:unhideWhenUsed="1"/>
+    <w:lsdException w:name="toa heading" w:semiHidden="1" w:unhideWhenUsed="1"/>
+    <w:lsdException w:name="List" w:semiHidden="1" w:unhideWhenUsed="1"/>
+    <w:lsdException w:name="List Bullet" w:semiHidden="1" w:unhideWhenUsed="1"/>
+    <w:lsdException w:name="List Number" w:semiHidden="1" w:unhideWhenUsed="1"/>
+    <w:lsdException w:name="List 2" w:semiHidden="1" w:unhideWhenUsed="1"/>
+    <w:lsdException w:name="List 3" w:semiHidden="1" w:unhideWhenUsed="1"/>
+    <w:lsdException w:name="List 4" w:semiHidden="1" w:unhideWhenUsed="1"/>
+    <w:lsdException w:name="List 5" w:semiHidden="1" w:unhideWhenUsed="1"/>
+    <w:lsdException w:name="List Bullet 2" w:semiHidden="1" w:unhideWhenUsed="1"/>
+    <w:lsdException w:name="List Bullet 3" w:semiHidden="1" w:unhideWhenUsed="1"/>
+    <w:lsdException w:name="List Bullet 4" w:semiHidden="1" w:unhideWhenUsed="1"/>
+    <w:lsdException w:name="List Bullet 5" w:semiHidden="1" w:unhideWhenUsed="1"/>
+    <w:lsdException w:name="List Number 2" w:semiHidden="1" w:unhideWhenUsed="1"/>
+    <w:lsdException w:name="List Number 3" w:semiHidden="1" w:unhideWhenUsed="1"/>
+    <w:lsdException w:name="List Number 4" w:semiHidden="1" w:unhideWhenUsed="1"/>
+    <w:lsdException w:name="List Number 5" w:semiHidden="1" w:unhideWhenUsed="1"/>
+    <w:lsdException w:name="Title" w:uiPriority="10" w:qFormat="1"/>
+    <w:lsdException w:name="Closing" w:semiHidden="1" w:unhideWhenUsed="1"/>
+    <w:lsdException w:name="Signature" w:semiHidden="1" w:unhideWhenUsed="1"/>
+    <w:lsdException w:name="Default Paragraph Font" w:semiHidden="1" w:uiPriority="1" w:unhideWhenUsed="1"/>
+    <w:lsdException w:name="Body Text" w:semiHidden="1" w:unhideWhenUsed="1"/>
+    <w:lsdException w:name="Body Text Indent" w:semiHidden="1" w:unhideWhenUsed="1"/>
+    <w:lsdException w:name="List Continue" w:semiHidden="1" w:unhideWhenUsed="1"/>
+    <w:lsdException w:name="List Continue 2" w:semiHidden="1" w:unhideWhenUsed="1"/>
+    <w:lsdException w:name="List Continue 3" w:semiHidden="1" w:unhideWhenUsed="1"/>
+    <w:lsdException w:name="List Continue 4" w:semiHidden="1" w:unhideWhenUsed="1"/>
+    <w:lsdException w:name="List Continue 5" w:semiHidden="1" w:unhideWhenUsed="1"/>
+    <w:lsdException w:name="Message Header" w:semiHidden="1" w:unhideWhenUsed="1"/>
+    <w:lsdException w:name="Subtitle" w:uiPriority="11" w:qFormat="1"/>
+    <w:lsdException w:name="Salutation" w:semiHidden="1" w:unhideWhenUsed="1"/>
+    <w:lsdException w:name="Date" w:semiHidden="1" w:unhideWhenUsed="1"/>
+    <w:lsdException w:name="Body Text First Indent" w:semiHidden="1" w:unhideWhenUsed="1"/>
+    <w:lsdException w:name="Body Text First Indent 2" w:semiHidden="1" w:unhideWhenUsed="1"/>
+    <w:lsdException w:name="Note Heading" w:semiHidden="1" w:unhideWhenUsed="1"/>
+    <w:lsdException w:name="Body Text 2" w:semiHidden="1" w:unhideWhenUsed="1"/>
+    <w:lsdException w:name="Body Text 3" w:semiHidden="1" w:unhideWhenUsed="1"/>
+    <w:lsdException w:name="Body Text Indent 2" w:semiHidden="1" w:unhideWhenUsed="1"/>
+    <w:lsdException w:name="Body Text Indent 3" w:semiHidden="1" w:unhideWhenUsed="1"/>
+    <w:lsdException w:name="Block Text" w:semiHidden="1" w:unhideWhenUsed="1"/>
+    <w:lsdException w:name="Hyperlink" w:semiHidden="1" w:unhideWhenUsed="1"/>
+    <w:lsdException w:name="FollowedHyperlink" w:semiHidden="1" w:unhideWhenUsed="1"/>
+    <w:lsdException w:name="Strong" w:uiPriority="22" w:qFormat="1"/>
+    <w:lsdException w:name="Emphasis" w:uiPriority="20" w:qFormat="1"/>
+    <w:lsdException w:name="Document Map" w:semiHidden="1" w:unhideWhenUsed="1"/>
+    <w:lsdException w:name="Plain Text" w:semiHidden="1" w:unhideWhenUsed="1"/>
+    <w:lsdException w:name="E-mail Signature" w:semiHidden="1" w:unhideWhenUsed="1"/>
+    <w:lsdException w:name="HTML Top of Form" w:semiHidden="1" w:unhideWhenUsed="1"/>
+    <w:lsdException w:name="HTML Bottom of Form" w:semiHidden="1" w:unhideWhenUsed="1"/>
+    <w:lsdException w:name="Normal (Web)" w:semiHidden="1" w:unhideWhenUsed="1"/>
+    <w:lsdException w:name="HTML Acronym" w:semiHidden="1" w:unhideWhenUsed="1"/>
+    <w:lsdException w:name="HTML Address" w:semiHidden="1" w:unhideWhenUsed="1"/>
+    <w:lsdException w:name="HTML Cite" w:semiHidden="1" w:unhideWhenUsed="1"/>
+    <w:lsdException w:name="HTML Code" w:semiHidden="1" w:unhideWhenUsed="1"/>
+    <w:lsdException w:name="HTML Definition" w:semiHidden="1" w:unhideWhenUsed="1"/>
+    <w:lsdException w:name="HTML Keyboard" w:semiHidden="1" w:unhideWhenUsed="1"/>
+    <w:lsdException w:name="HTML Preformatted" w:semiHidden="1" w:unhideWhenUsed="1"/>
+    <w:lsdException w:name="HTML Sample" w:semiHidden="1" w:unhideWhenUsed="1"/>
+    <w:lsdException w:name="HTML Typewriter" w:semiHidden="1" w:unhideWhenUsed="1"/>
+    <w:lsdException w:name="HTML Variable" w:semiHidden="1" w:unhideWhenUsed="1"/>
+    <w:lsdException w:name="Normal Table" w:semiHidden="1" w:unhideWhenUsed="1"/>
+    <w:lsdException w:name="annotation subject" w:semiHidden="1" w:unhideWhenUsed="1"/>
+    <w:lsdException w:name="No List" w:semiHidden="1" w:unhideWhenUsed="1"/>
+    <w:lsdException w:name="Outline List 1" w:semiHidden="1" w:unhideWhenUsed="1"/>
+    <w:lsdException w:name="Outline List 2" w:semiHidden="1" w:unhideWhenUsed="1"/>
+    <w:lsdException w:name="Outline List 3" w:semiHidden="1" w:unhideWhenUsed="1"/>
+    <w:lsdException w:name="Table Simple 1" w:semiHidden="1" w:unhideWhenUsed="1"/>
+    <w:lsdException w:name="Table Simple 2" w:semiHidden="1" w:unhideWhenUsed="1"/>
+    <w:lsdException w:name="Table Simple 3" w:semiHidden="1" w:unhideWhenUsed="1"/>
+    <w:lsdException w:name="Table Classic 1" w:semiHidden="1" w:unhideWhenUsed="1"/>
+    <w:lsdException w:name="Table Classic 2" w:semiHidden="1" w:unhideWhenUsed="1"/>
+    <w:lsdException w:name="Table Classic 3" w:semiHidden="1" w:unhideWhenUsed="1"/>
+    <w:lsdException w:name="Table Classic 4" w:semiHidden="1" w:unhideWhenUsed="1"/>
+    <w:lsdException w:name="Table Colorful 1" w:semiHidden="1" w:unhideWhenUsed="1"/>
+    <w:lsdException w:name="Table Colorful 2" w:semiHidden="1" w:unhideWhenUsed="1"/>
+    <w:lsdException w:name="Table Colorful 3" w:semiHidden="1" w:unhideWhenUsed="1"/>
+    <w:lsdException w:name="Table Columns 1" w:semiHidden="1" w:unhideWhenUsed="1"/>
+    <w:lsdException w:name="Table Columns 2" w:semiHidden="1" w:unhideWhenUsed="1"/>
+    <w:lsdException w:name="Table Columns 3" w:semiHidden="1" w:unhideWhenUsed="1"/>
+    <w:lsdException w:name="Table Columns 4" w:semiHidden="1" w:unhideWhenUsed="1"/>
+    <w:lsdException w:name="Table Columns 5" w:semiHidden="1" w:unhideWhenUsed="1"/>
+    <w:lsdException w:name="Table Grid 1" w:semiHidden="1" w:unhideWhenUsed="1"/>
+    <w:lsdException w:name="Table Grid 2" w:semiHidden="1" w:unhideWhenUsed="1"/>
+    <w:lsdException w:name="Table Grid 3" w:semiHidden="1" w:unhideWhenUsed="1"/>
+    <w:lsdException w:name="Table Grid 4" w:semiHidden="1" w:unhideWhenUsed="1"/>
+    <w:lsdException w:name="Table Grid 5" w:semiHidden="1" w:unhideWhenUsed="1"/>
+    <w:lsdException w:name="Table Grid 6" w:semiHidden="1" w:unhideWhenUsed="1"/>
+    <w:lsdException w:name="Table Grid 7" w:semiHidden="1" w:unhideWhenUsed="1"/>
+    <w:lsdException w:name="Table Grid 8" w:semiHidden="1" w:unhideWhenUsed="1"/>
+    <w:lsdException w:name="Table List 1" w:semiHidden="1" w:unhideWhenUsed="1"/>
+    <w:lsdException w:name="Table List 2" w:semiHidden="1" w:unhideWhenUsed="1"/>
+    <w:lsdException w:name="Table List 3" w:semiHidden="1" w:unhideWhenUsed="1"/>
+    <w:lsdException w:name="Table List 4" w:semiHidden="1" w:unhideWhenUsed="1"/>
+    <w:lsdException w:name="Table List 5" w:semiHidden="1" w:unhideWhenUsed="1"/>
+    <w:lsdException w:name="Table List 6" w:semiHidden="1" w:unhideWhenUsed="1"/>
+    <w:lsdException w:name="Table List 7" w:semiHidden="1" w:unhideWhenUsed="1"/>
+    <w:lsdException w:name="Table List 8" w:semiHidden="1" w:unhideWhenUsed="1"/>
+    <w:lsdException w:name="Table 3D effects 1" w:semiHidden="1" w:unhideWhenUsed="1"/>
+    <w:lsdException w:name="Table 3D effects 2" w:semiHidden="1" w:unhideWhenUsed="1"/>
+    <w:lsdException w:name="Table 3D effects 3" w:semiHidden="1" w:unhideWhenUsed="1"/>
+    <w:lsdException w:name="Table Contemporary" w:semiHidden="1" w:unhideWhenUsed="1"/>
+    <w:lsdException w:name="Table Elegant" w:semiHidden="1" w:unhideWhenUsed="1"/>
+    <w:lsdException w:name="Table Professional" w:semiHidden="1" w:unhideWhenUsed="1"/>
+    <w:lsdException w:name="Table Subtle 1" w:semiHidden="1" w:unhideWhenUsed="1"/>
+    <w:lsdException w:name="Table Subtle 2" w:semiHidden="1" w:unhideWhenUsed="1"/>
+    <w:lsdException w:name="Table Web 1" w:semiHidden="1" w:unhideWhenUsed="1"/>
+    <w:lsdException w:name="Table Web 2" w:semiHidden="1" w:unhideWhenUsed="1"/>
+    <w:lsdException w:name="Table Web 3" w:semiHidden="1" w:unhideWhenUsed="1"/>
+    <w:lsdException w:name="Balloon Text" w:semiHidden="1" w:unhideWhenUsed="1"/>
+    <w:lsdException w:name="Table Grid" w:uiPriority="39"/>
+    <w:lsdException w:name="Table Theme" w:semiHidden="1" w:unhideWhenUsed="1"/>
+    <w:lsdException w:name="Placeholder Text" w:semiHidden="1"/>
+    <w:lsdException w:name="No Spacing" w:uiPriority="1" w:qFormat="1"/>
+    <w:lsdException w:name="Light Shading" w:uiPriority="60"/>
+    <w:lsdException w:name="Light List" w:uiPriority="61"/>
+    <w:lsdException w:name="Light Grid" w:uiPriority="62"/>
+    <w:lsdException w:name="Medium Shading 1" w:uiPriority="63"/>
+    <w:lsdException w:name="Medium Shading 2" w:uiPriority="64"/>
+    <w:lsdException w:name="Medium List 1" w:uiPriority="65"/>
+    <w:lsdException w:name="Medium List 2" w:uiPriority="66"/>
+    <w:lsdException w:name="Medium Grid 1" w:uiPriority="67"/>
+    <w:lsdException w:name="Medium Grid 2" w:uiPriority="68"/>
+    <w:lsdException w:name="Medium Grid 3" w:uiPriority="69"/>
+    <w:lsdException w:name="Dark List" w:uiPriority="70"/>
+    <w:lsdException w:name="Colorful Shading" w:uiPriority="71"/>
+    <w:lsdException w:name="Colorful List" w:uiPriority="72"/>
+    <w:lsdException w:name="Colorful Grid" w:uiPriority="73"/>
+    <w:lsdException w:name="Light Shading Accent 1" w:uiPriority="60"/>
+    <w:lsdException w:name="Light List Accent 1" w:uiPriority="61"/>
+    <w:lsdException w:name="Light Grid Accent 1" w:uiPriority="62"/>
+    <w:lsdException w:name="Medium Shading 1 Accent 1" w:uiPriority="63"/>
+    <w:lsdException w:name="Medium Shading 2 Accent 1" w:uiPriority="64"/>
+    <w:lsdException w:name="Medium List 1 Accent 1" w:uiPriority="65"/>
+    <w:lsdException w:name="Revision" w:semiHidden="1"/>
+    <w:lsdException w:name="List Paragraph" w:uiPriority="34" w:qFormat="1"/>
+    <w:lsdException w:name="Quote" w:uiPriority="29" w:qFormat="1"/>
+    <w:lsdException w:name="Intense Quote" w:uiPriority="30" w:qFormat="1"/>
+    <w:lsdException w:name="Medium List 2 Accent 1" w:uiPriority="66"/>
+    <w:lsdException w:name="Medium Grid 1 Accent 1" w:uiPriority="67"/>
+    <w:lsdException w:name="Medium Grid 2 Accent 1" w:uiPriority="68"/>
+    <w:lsdException w:name="Medium Grid 3 Accent 1" w:uiPriority="69"/>
+    <w:lsdException w:name="Dark List Accent 1" w:uiPriority="70"/>
+    <w:lsdException w:name="Colorful Shading Accent 1" w:uiPriority="71"/>
+    <w:lsdException w:name="Colorful List Accent 1" w:uiPriority="72"/>
+    <w:lsdException w:name="Colorful Grid Accent 1" w:uiPriority="73"/>
+    <w:lsdException w:name="Light Shading Accent 2" w:uiPriority="60"/>
+    <w:lsdException w:name="Light List Accent 2" w:uiPriority="61"/>
+    <w:lsdException w:name="Light Grid Accent 2" w:uiPriority="62"/>
+    <w:lsdException w:name="Medium Shading 1 Accent 2" w:uiPriority="63"/>
+    <w:lsdException w:name="Medium Shading 2 Accent 2" w:uiPriority="64"/>
+    <w:lsdException w:name="Medium List 1 Accent 2" w:uiPriority="65"/>
+    <w:lsdException w:name="Medium List 2 Accent 2" w:uiPriority="66"/>
+    <w:lsdException w:name="Medium Grid 1 Accent 2" w:uiPriority="67"/>
+    <w:lsdException w:name="Medium Grid 2 Accent 2" w:uiPriority="68"/>
+    <w:lsdException w:name="Medium Grid 3 Accent 2" w:uiPriority="69"/>
+    <w:lsdException w:name="Dark List Accent 2" w:uiPriority="70"/>
+    <w:lsdException w:name="Colorful Shading Accent 2" w:uiPriority="71"/>
+    <w:lsdException w:name="Colorful List Accent 2" w:uiPriority="72"/>
+    <w:lsdException w:name="Colorful Grid Accent 2" w:uiPriority="73"/>
+    <w:lsdException w:name="Light Shading Accent 3" w:uiPriority="60"/>
+    <w:lsdException w:name="Light List Accent 3" w:uiPriority="61"/>
+    <w:lsdException w:name="Light Grid Accent 3" w:uiPriority="62"/>
+    <w:lsdException w:name="Medium Shading 1 Accent 3" w:uiPriority="63"/>
+    <w:lsdException w:name="Medium Shading 2 Accent 3" w:uiPriority="64"/>
+    <w:lsdException w:name="Medium List 1 Accent 3" w:uiPriority="65"/>
+    <w:lsdException w:name="Medium List 2 Accent 3" w:uiPriority="66"/>
+    <w:lsdException w:name="Medium Grid 1 Accent 3" w:uiPriority="67"/>
+    <w:lsdException w:name="Medium Grid 2 Accent 3" w:uiPriority="68"/>
+    <w:lsdException w:name="Medium Grid 3 Accent 3" w:uiPriority="69"/>
+    <w:lsdException w:name="Dark List Accent 3" w:uiPriority="70"/>
+    <w:lsdException w:name="Colorful Shading Accent 3" w:uiPriority="71"/>
+    <w:lsdException w:name="Colorful List Accent 3" w:uiPriority="72"/>
+    <w:lsdException w:name="Colorful Grid Accent 3" w:uiPriority="73"/>
+    <w:lsdException w:name="Light Shading Accent 4" w:uiPriority="60"/>
+    <w:lsdException w:name="Light List Accent 4" w:uiPriority="61"/>
+    <w:lsdException w:name="Light Grid Accent 4" w:uiPriority="62"/>
+    <w:lsdException w:name="Medium Shading 1 Accent 4" w:uiPriority="63"/>
+    <w:lsdException w:name="Medium Shading 2 Accent 4" w:uiPriority="64"/>
+    <w:lsdException w:name="Medium List 1 Accent 4" w:uiPriority="65"/>
+    <w:lsdException w:name="Medium List 2 Accent 4" w:uiPriority="66"/>
+    <w:lsdException w:name="Medium Grid 1 Accent 4" w:uiPriority="67"/>
+    <w:lsdException w:name="Medium Grid 2 Accent 4" w:uiPriority="68"/>
+    <w:lsdException w:name="Medium Grid 3 Accent 4" w:uiPriority="69"/>
+    <w:lsdException w:name="Dark List Accent 4" w:uiPriority="70"/>
+    <w:lsdException w:name="Colorful Shading Accent 4" w:uiPriority="71"/>
+    <w:lsdException w:name="Colorful List Accent 4" w:uiPriority="72"/>
+    <w:lsdException w:name="Colorful Grid Accent 4" w:uiPriority="73"/>
+    <w:lsdException w:name="Light Shading Accent 5" w:uiPriority="60"/>
+    <w:lsdException w:name="Light List Accent 5" w:uiPriority="61"/>
+    <w:lsdException w:name="Light Grid Accent 5" w:uiPriority="62"/>
+    <w:lsdException w:name="Medium Shading 1 Accent 5" w:uiPriority="63"/>
+    <w:lsdException w:name="Medium Shading 2 Accent 5" w:uiPriority="64"/>
+    <w:lsdException w:name="Medium List 1 Accent 5" w:uiPriority="65"/>
+    <w:lsdException w:name="Medium List 2 Accent 5" w:uiPriority="66"/>
+    <w:lsdException w:name="Medium Grid 1 Accent 5" w:uiPriority="67"/>
+    <w:lsdException w:name="Medium Grid 2 Accent 5" w:uiPriority="68"/>
+    <w:lsdException w:name="Medium Grid 3 Accent 5" w:uiPriority="69"/>
+    <w:lsdException w:name="Dark List Accent 5" w:uiPriority="70"/>
+    <w:lsdException w:name="Colorful Shading Accent 5" w:uiPriority="71"/>
+    <w:lsdException w:name="Colorful List Accent 5" w:uiPriority="72"/>
+    <w:lsdException w:name="Colorful Grid Accent 5" w:uiPriority="73"/>
+    <w:lsdException w:name="Light Shading Accent 6" w:uiPriority="60"/>
+    <w:lsdException w:name="Light List Accent 6" w:uiPriority="61"/>
+    <w:lsdException w:name="Light Grid Accent 6" w:uiPriority="62"/>
+    <w:lsdException w:name="Medium Shading 1 Accent 6" w:uiPriority="63"/>
+    <w:lsdException w:name="Medium Shading 2 Accent 6" w:uiPriority="64"/>
+    <w:lsdException w:name="Medium List 1 Accent 6" w:uiPriority="65"/>
+    <w:lsdException w:name="Medium List 2 Accent 6" w:uiPriority="66"/>
+    <w:lsdException w:name="Medium Grid 1 Accent 6" w:uiPriority="67"/>
+    <w:lsdException w:name="Medium Grid 2 Accent 6" w:uiPriority="68"/>
+    <w:lsdException w:name="Medium Grid 3 Accent 6" w:uiPriority="69"/>
+    <w:lsdException w:name="Dark List Accent 6" w:uiPriority="70"/>
+    <w:lsdException w:name="Colorful Shading Accent 6" w:uiPriority="71"/>
+    <w:lsdException w:name="Colorful List Accent 6" w:uiPriority="72"/>
+    <w:lsdException w:name="Colorful Grid Accent 6" w:uiPriority="73"/>
+    <w:lsdException w:name="Subtle Emphasis" w:uiPriority="19" w:qFormat="1"/>
+    <w:lsdException w:name="Intense Emphasis" w:uiPriority="21" w:qFormat="1"/>
+    <w:lsdException w:name="Subtle Reference" w:uiPriority="31" w:qFormat="1"/>
+    <w:lsdException w:name="Intense Reference" w:uiPriority="32" w:qFormat="1"/>
+    <w:lsdException w:name="Book Title" w:uiPriority="33" w:qFormat="1"/>
+    <w:lsdException w:name="Bibliography" w:semiHidden="1" w:uiPriority="37" w:unhideWhenUsed="1"/>
+    <w:lsdException w:name="TOC Heading" w:semiHidden="1" w:uiPriority="39" w:unhideWhenUsed="1" w:qFormat="1"/>
+    <w:lsdException w:name="Plain Table 1" w:uiPriority="41"/>
+    <w:lsdException w:name="Plain Table 2" w:uiPriority="42"/>
+    <w:lsdException w:name="Plain Table 3" w:uiPriority="43"/>
+    <w:lsdException w:name="Plain Table 4" w:uiPriority="44"/>
+    <w:lsdException w:name="Plain Table 5" w:uiPriority="45"/>
+    <w:lsdException w:name="Grid Table Light" w:uiPriority="40"/>
+    <w:lsdException w:name="Grid Table 1 Light" w:uiPriority="46"/>
+    <w:lsdException w:name="Grid Table 2" w:uiPriority="47"/>
+    <w:lsdException w:name="Grid Table 3" w:uiPriority="48"/>
+    <w:lsdException w:name="Grid Table 4" w:uiPriority="49"/>
+    <w:lsdException w:name="Grid Table 5 Dark" w:uiPriority="50"/>
+    <w:lsdException w:name="Grid Table 6 Colorful" w:uiPriority="51"/>
+    <w:lsdException w:name="Grid Table 7 Colorful" w:uiPriority="52"/>
+    <w:lsdException w:name="Grid Table 1 Light Accent 1" w:uiPriority="46"/>
+    <w:lsdException w:name="Grid Table 2 Accent 1" w:uiPriority="47"/>
+    <w:lsdException w:name="Grid Table 3 Accent 1" w:uiPriority="48"/>
+    <w:lsdException w:name="Grid Table 4 Accent 1" w:uiPriority="49"/>
+    <w:lsdException w:name="Grid Table 5 Dark Accent 1" w:uiPriority="50"/>
+    <w:lsdException w:name="Grid Table 6 Colorful Accent 1" w:uiPriority="51"/>
+    <w:lsdException w:name="Grid Table 7 Colorful Accent 1" w:uiPriority="52"/>
+    <w:lsdException w:name="Grid Table 1 Light Accent 2" w:uiPriority="46"/>
+    <w:lsdException w:name="Grid Table 2 Accent 2" w:uiPriority="47"/>
+    <w:lsdException w:name="Grid Table 3 Accent 2" w:uiPriority="48"/>
+    <w:lsdException w:name="Grid Table 4 Accent 2" w:uiPriority="49"/>
+    <w:lsdException w:name="Grid Table 5 Dark Accent 2" w:uiPriority="50"/>
+    <w:lsdException w:name="Grid Table 6 Colorful Accent 2" w:uiPriority="51"/>
+    <w:lsdException w:name="Grid Table 7 Colorful Accent 2" w:uiPriority="52"/>
+    <w:lsdException w:name="Grid Table 1 Light Accent 3" w:uiPriority="46"/>
+    <w:lsdException w:name="Grid Table 2 Accent 3" w:uiPriority="47"/>
+    <w:lsdException w:name="Grid Table 3 Accent 3" w:uiPriority="48"/>
+    <w:lsdException w:name="Grid Table 4 Accent 3" w:uiPriority="49"/>
+    <w:lsdException w:name="Grid Table 5 Dark Accent 3" w:uiPriority="50"/>
+    <w:lsdException w:name="Grid Table 6 Colorful Accent 3" w:uiPriority="51"/>
+    <w:lsdException w:name="Grid Table 7 Colorful Accent 3" w:uiPriority="52"/>
+    <w:lsdException w:name="Grid Table 1 Light Accent 4" w:uiPriority="46"/>
+    <w:lsdException w:name="Grid Table 2 Accent 4" w:uiPriority="47"/>
+    <w:lsdException w:name="Grid Table 3 Accent 4" w:uiPriority="48"/>
+    <w:lsdException w:name="Grid Table 4 Accent 4" w:uiPriority="49"/>
+    <w:lsdException w:name="Grid Table 5 Dark Accent 4" w:uiPriority="50"/>
+    <w:lsdException w:name="Grid Table 6 Colorful Accent 4" w:uiPriority="51"/>
+    <w:lsdException w:name="Grid Table 7 Colorful Accent 4" w:uiPriority="52"/>
+    <w:lsdException w:name="Grid Table 1 Light Accent 5" w:uiPriority="46"/>
+    <w:lsdException w:name="Grid Table 2 Accent 5" w:uiPriority="47"/>
+    <w:lsdException w:name="Grid Table 3 Accent 5" w:uiPriority="48"/>
+    <w:lsdException w:name="Grid Table 4 Accent 5" w:uiPriority="49"/>
+    <w:lsdException w:name="Grid Table 5 Dark Accent 5" w:uiPriority="50"/>
+    <w:lsdException w:name="Grid Table 6 Colorful Accent 5" w:uiPriority="51"/>
+    <w:lsdException w:name="Grid Table 7 Colorful Accent 5" w:uiPriority="52"/>
+    <w:lsdException w:name="Grid Table 1 Light Accent 6" w:uiPriority="46"/>
+    <w:lsdException w:name="Grid Table 2 Accent 6" w:uiPriority="47"/>
+    <w:lsdException w:name="Grid Table 3 Accent 6" w:uiPriority="48"/>
+    <w:lsdException w:name="Grid Table 4 Accent 6" w:uiPriority="49"/>
+    <w:lsdException w:name="Grid Table 5 Dark Accent 6" w:uiPriority="50"/>
+    <w:lsdException w:name="Grid Table 6 Colorful Accent 6" w:uiPriority="51"/>
+    <w:lsdException w:name="Grid Table 7 Colorful Accent 6" w:uiPriority="52"/>
+    <w:lsdException w:name="List Table 1 Light" w:uiPriority="46"/>
+    <w:lsdException w:name="List Table 2" w:uiPriority="47"/>
+    <w:lsdException w:name="List Table 3" w:uiPriority="48"/>
+    <w:lsdException w:name="List Table 4" w:uiPriority="49"/>
+    <w:lsdException w:name="List Table 5 Dark" w:uiPriority="50"/>
+    <w:lsdException w:name="List Table 6 Colorful" w:uiPriority="51"/>
+    <w:lsdException w:name="List Table 7 Colorful" w:uiPriority="52"/>
+    <w:lsdException w:name="List Table 1 Light Accent 1" w:uiPriority="46"/>
+    <w:lsdException w:name="List Table 2 Accent 1" w:uiPriority="47"/>
+    <w:lsdException w:name="List Table 3 Accent 1" w:uiPriority="48"/>
+    <w:lsdException w:name="List Table 4 Accent 1" w:uiPriority="49"/>
+    <w:lsdException w:name="List Table 5 Dark Accent 1" w:uiPriority="50"/>
+    <w:lsdException w:name="List Table 6 Colorful Accent 1" w:uiPriority="51"/>
+    <w:lsdException w:name="List Table 7 Colorful Accent 1" w:uiPriority="52"/>
+    <w:lsdException w:name="List Table 1 Light Accent 2" w:uiPriority="46"/>
+    <w:lsdException w:name="List Table 2 Accent 2" w:uiPriority="47"/>
+    <w:lsdException w:name="List Table 3 Accent 2" w:uiPriority="48"/>
+    <w:lsdException w:name="List Table 4 Accent 2" w:uiPriority="49"/>
+    <w:lsdException w:name="List Table 5 Dark Accent 2" w:uiPriority="50"/>
+    <w:lsdException w:name="List Table 6 Colorful Accent 2" w:uiPriority="51"/>
+    <w:lsdException w:name="List Table 7 Colorful Accent 2" w:uiPriority="52"/>
+    <w:lsdException w:name="List Table 1 Light Accent 3" w:uiPriority="46"/>
+    <w:lsdException w:name="List Table 2 Accent 3" w:uiPriority="47"/>
+    <w:lsdException w:name="List Table 3 Accent 3" w:uiPriority="48"/>
+    <w:lsdException w:name="List Table 4 Accent 3" w:uiPriority="49"/>
+    <w:lsdException w:name="List Table 5 Dark Accent 3" w:uiPriority="50"/>
+    <w:lsdException w:name="List Table 6 Colorful Accent 3" w:uiPriority="51"/>
+    <w:lsdException w:name="List Table 7 Colorful Accent 3" w:uiPriority="52"/>
+    <w:lsdException w:name="List Table 1 Light Accent 4" w:uiPriority="46"/>
+    <w:lsdException w:name="List Table 2 Accent 4" w:uiPriority="47"/>
+    <w:lsdException w:name="List Table 3 Accent 4" w:uiPriority="48"/>
+    <w:lsdException w:name="List Table 4 Accent 4" w:uiPriority="49"/>
+    <w:lsdException w:name="List Table 5 Dark Accent 4" w:uiPriority="50"/>
+    <w:lsdException w:name="List Table 6 Colorful Accent 4" w:uiPriority="51"/>
+    <w:lsdException w:name="List Table 7 Colorful Accent 4" w:uiPriority="52"/>
+    <w:lsdException w:name="List Table 1 Light Accent 5" w:uiPriority="46"/>
+    <w:lsdException w:name="List Table 2 Accent 5" w:uiPriority="47"/>
+    <w:lsdException w:name="List Table 3 Accent 5" w:uiPriority="48"/>
+    <w:lsdException w:name="List Table 4 Accent 5" w:uiPriority="49"/>
+    <w:lsdException w:name="List Table 5 Dark Accent 5" w:uiPriority="50"/>
+    <w:lsdException w:name="List Table 6 Colorful Accent 5" w:uiPriority="51"/>
+    <w:lsdException w:name="List Table 7 Colorful Accent 5" w:uiPriority="52"/>
+    <w:lsdException w:name="List Table 1 Light Accent 6" w:uiPriority="46"/>
+    <w:lsdException w:name="List Table 2 Accent 6" w:uiPriority="47"/>
+    <w:lsdException w:name="List Table 3 Accent 6" w:uiPriority="48"/>
+    <w:lsdException w:name="List Table 4 Accent 6" w:uiPriority="49"/>
+    <w:lsdException w:name="List Table 5 Dark Accent 6" w:uiPriority="50"/>
+    <w:lsdException w:name="List Table 6 Colorful Accent 6" w:uiPriority="51"/>
+    <w:lsdException w:name="List Table 7 Colorful Accent 6" w:uiPriority="52"/>
   </w:latentStyles>
   <w:style w:type="paragraph" w:default="1" w:styleId="Normal">
     <w:name w:val="Normal"/>
@@ -1859,7 +2074,6 @@
     <w:uiPriority w:val="99"/>
     <w:semiHidden/>
     <w:unhideWhenUsed/>
-    <w:qFormat/>
     <w:tblPr>
       <w:tblInd w:w="0" w:type="dxa"/>
       <w:tblCellMar>
@@ -2170,7 +2384,7 @@
   <a:extraClrSchemeLst/>
   <a:extLst>
     <a:ext uri="{05A4C25C-085E-4340-85A3-A5531E510DB2}">
-      <thm15:themeFamily xmlns="" xmlns:thm15="http://schemas.microsoft.com/office/thememl/2012/main" name="Office Theme" id="{62F939B6-93AF-4DB8-9C6B-D6C7DFDC589F}" vid="{4A3C46E8-61CC-4603-A589-7422A47A8E4A}"/>
+      <thm15:themeFamily xmlns:thm15="http://schemas.microsoft.com/office/thememl/2012/main" name="Office Theme" id="{62F939B6-93AF-4DB8-9C6B-D6C7DFDC589F}" vid="{4A3C46E8-61CC-4603-A589-7422A47A8E4A}"/>
     </a:ext>
   </a:extLst>
 </a:theme>

</xml_diff>